<commit_message>
Correction for Object Model
Added Description to Object model document
</commit_message>
<xml_diff>
--- a/Documentazione/Documenti Condivisi/Object Model.docx
+++ b/Documentazione/Documenti Condivisi/Object Model.docx
@@ -28,14 +28,14 @@
         <w:tblLook w:val="04A0" w:firstRow="1" w:lastRow="0" w:firstColumn="1" w:lastColumn="0" w:noHBand="0" w:noVBand="1"/>
       </w:tblPr>
       <w:tblGrid>
-        <w:gridCol w:w="2611"/>
-        <w:gridCol w:w="3382"/>
         <w:gridCol w:w="3635"/>
+        <w:gridCol w:w="1322"/>
+        <w:gridCol w:w="4671"/>
       </w:tblGrid>
       <w:tr>
         <w:tc>
           <w:tcPr>
-            <w:tcW w:w="3209" w:type="dxa"/>
+            <w:tcW w:w="3635" w:type="dxa"/>
           </w:tcPr>
           <w:p>
             <w:pPr>
@@ -56,13 +56,13 @@
                 <w:sz w:val="40"/>
                 <w:szCs w:val="40"/>
               </w:rPr>
-              <w:t>Entity</w:t>
-            </w:r>
-          </w:p>
-        </w:tc>
-        <w:tc>
-          <w:tcPr>
-            <w:tcW w:w="3209" w:type="dxa"/>
+              <w:t>Nome</w:t>
+            </w:r>
+          </w:p>
+        </w:tc>
+        <w:tc>
+          <w:tcPr>
+            <w:tcW w:w="1322" w:type="dxa"/>
           </w:tcPr>
           <w:p>
             <w:pPr>
@@ -80,13 +80,13 @@
                 <w:sz w:val="40"/>
                 <w:szCs w:val="40"/>
               </w:rPr>
-              <w:t>Control</w:t>
-            </w:r>
-          </w:p>
-        </w:tc>
-        <w:tc>
-          <w:tcPr>
-            <w:tcW w:w="3210" w:type="dxa"/>
+              <w:t>Tipo</w:t>
+            </w:r>
+          </w:p>
+        </w:tc>
+        <w:tc>
+          <w:tcPr>
+            <w:tcW w:w="4671" w:type="dxa"/>
           </w:tcPr>
           <w:p>
             <w:pPr>
@@ -104,30 +104,576 @@
                 <w:sz w:val="40"/>
                 <w:szCs w:val="40"/>
               </w:rPr>
+              <w:t>Descrizione</w:t>
+            </w:r>
+          </w:p>
+        </w:tc>
+      </w:tr>
+      <w:tr>
+        <w:tc>
+          <w:tcPr>
+            <w:tcW w:w="3635" w:type="dxa"/>
+          </w:tcPr>
+          <w:p>
+            <w:pPr>
+              <w:jc w:val="center"/>
+              <w:rPr>
+                <w:sz w:val="28"/>
+                <w:szCs w:val="28"/>
+              </w:rPr>
+            </w:pPr>
+            <w:r>
+              <w:rPr>
+                <w:sz w:val="28"/>
+                <w:szCs w:val="28"/>
+              </w:rPr>
+              <w:t>Utente</w:t>
+            </w:r>
+            <w:r>
+              <w:rPr>
+                <w:sz w:val="28"/>
+                <w:szCs w:val="28"/>
+              </w:rPr>
+              <w:t xml:space="preserve"> </w:t>
+            </w:r>
+            <w:r>
+              <w:rPr>
+                <w:sz w:val="28"/>
+                <w:szCs w:val="28"/>
+              </w:rPr>
+              <w:t>Registrato</w:t>
+            </w:r>
+          </w:p>
+        </w:tc>
+        <w:tc>
+          <w:tcPr>
+            <w:tcW w:w="1322" w:type="dxa"/>
+          </w:tcPr>
+          <w:p>
+            <w:pPr>
+              <w:jc w:val="center"/>
+              <w:rPr>
+                <w:sz w:val="28"/>
+                <w:szCs w:val="28"/>
+              </w:rPr>
+            </w:pPr>
+            <w:r>
+              <w:rPr>
+                <w:sz w:val="28"/>
+                <w:szCs w:val="28"/>
+              </w:rPr>
+              <w:t>Entity</w:t>
+            </w:r>
+          </w:p>
+        </w:tc>
+        <w:tc>
+          <w:tcPr>
+            <w:tcW w:w="4671" w:type="dxa"/>
+          </w:tcPr>
+          <w:p>
+            <w:pPr>
+              <w:jc w:val="center"/>
+              <w:rPr>
+                <w:sz w:val="28"/>
+                <w:szCs w:val="28"/>
+              </w:rPr>
+            </w:pPr>
+            <w:r>
+              <w:rPr>
+                <w:sz w:val="28"/>
+                <w:szCs w:val="28"/>
+              </w:rPr>
+              <w:t>Utente registrato regolarmente su Exigram, con una e-mail associata.</w:t>
+            </w:r>
+          </w:p>
+        </w:tc>
+      </w:tr>
+      <w:tr>
+        <w:tc>
+          <w:tcPr>
+            <w:tcW w:w="3635" w:type="dxa"/>
+          </w:tcPr>
+          <w:p>
+            <w:pPr>
+              <w:jc w:val="center"/>
+              <w:rPr>
+                <w:sz w:val="28"/>
+                <w:szCs w:val="28"/>
+              </w:rPr>
+            </w:pPr>
+            <w:proofErr w:type="spellStart"/>
+            <w:r>
+              <w:rPr>
+                <w:sz w:val="28"/>
+                <w:szCs w:val="28"/>
+              </w:rPr>
+              <w:t>Registrazione_Control</w:t>
+            </w:r>
+            <w:proofErr w:type="spellEnd"/>
+          </w:p>
+        </w:tc>
+        <w:tc>
+          <w:tcPr>
+            <w:tcW w:w="1322" w:type="dxa"/>
+          </w:tcPr>
+          <w:p>
+            <w:pPr>
+              <w:jc w:val="center"/>
+              <w:rPr>
+                <w:sz w:val="28"/>
+                <w:szCs w:val="28"/>
+              </w:rPr>
+            </w:pPr>
+            <w:r>
+              <w:rPr>
+                <w:sz w:val="28"/>
+                <w:szCs w:val="28"/>
+              </w:rPr>
+              <w:t>Control</w:t>
+            </w:r>
+          </w:p>
+        </w:tc>
+        <w:tc>
+          <w:tcPr>
+            <w:tcW w:w="4671" w:type="dxa"/>
+          </w:tcPr>
+          <w:p>
+            <w:pPr>
+              <w:jc w:val="center"/>
+              <w:rPr>
+                <w:sz w:val="28"/>
+                <w:szCs w:val="28"/>
+              </w:rPr>
+            </w:pPr>
+            <w:r>
+              <w:rPr>
+                <w:sz w:val="28"/>
+                <w:szCs w:val="28"/>
+              </w:rPr>
+              <w:t>Si occupa di</w:t>
+            </w:r>
+            <w:r>
+              <w:rPr>
+                <w:sz w:val="28"/>
+                <w:szCs w:val="28"/>
+              </w:rPr>
+              <w:t xml:space="preserve"> ricevere le informazioni inserite dall’utente durante la registrazione, effettuare diversi controlli e registrare un nuovo utente su Exigram.</w:t>
+            </w:r>
+          </w:p>
+        </w:tc>
+      </w:tr>
+      <w:tr>
+        <w:tc>
+          <w:tcPr>
+            <w:tcW w:w="3635" w:type="dxa"/>
+          </w:tcPr>
+          <w:p>
+            <w:pPr>
+              <w:jc w:val="center"/>
+              <w:rPr>
+                <w:sz w:val="28"/>
+                <w:szCs w:val="28"/>
+              </w:rPr>
+            </w:pPr>
+            <w:proofErr w:type="spellStart"/>
+            <w:r>
+              <w:rPr>
+                <w:sz w:val="28"/>
+                <w:szCs w:val="28"/>
+              </w:rPr>
+              <w:t>Registrazione_Boundary</w:t>
+            </w:r>
+            <w:proofErr w:type="spellEnd"/>
+          </w:p>
+        </w:tc>
+        <w:tc>
+          <w:tcPr>
+            <w:tcW w:w="1322" w:type="dxa"/>
+          </w:tcPr>
+          <w:p>
+            <w:pPr>
+              <w:jc w:val="center"/>
+              <w:rPr>
+                <w:sz w:val="28"/>
+                <w:szCs w:val="28"/>
+              </w:rPr>
+            </w:pPr>
+            <w:r>
+              <w:rPr>
+                <w:sz w:val="28"/>
+                <w:szCs w:val="28"/>
+              </w:rPr>
               <w:t>Boundary</w:t>
             </w:r>
           </w:p>
         </w:tc>
-      </w:tr>
-      <w:tr>
-        <w:tc>
-          <w:tcPr>
-            <w:tcW w:w="3209" w:type="dxa"/>
-          </w:tcPr>
-          <w:p>
-            <w:pPr>
-              <w:jc w:val="center"/>
-              <w:rPr>
-                <w:sz w:val="28"/>
-                <w:szCs w:val="28"/>
-              </w:rPr>
-            </w:pPr>
-            <w:r>
-              <w:rPr>
-                <w:sz w:val="28"/>
-                <w:szCs w:val="28"/>
-              </w:rPr>
-              <w:t>Utente</w:t>
+        <w:tc>
+          <w:tcPr>
+            <w:tcW w:w="4671" w:type="dxa"/>
+          </w:tcPr>
+          <w:p>
+            <w:pPr>
+              <w:jc w:val="center"/>
+              <w:rPr>
+                <w:sz w:val="28"/>
+                <w:szCs w:val="28"/>
+              </w:rPr>
+            </w:pPr>
+            <w:r>
+              <w:rPr>
+                <w:sz w:val="28"/>
+                <w:szCs w:val="28"/>
+              </w:rPr>
+              <w:t>Bottone che permette di confermare la registrazione al sito.</w:t>
+            </w:r>
+          </w:p>
+        </w:tc>
+      </w:tr>
+      <w:tr>
+        <w:tc>
+          <w:tcPr>
+            <w:tcW w:w="3635" w:type="dxa"/>
+          </w:tcPr>
+          <w:p>
+            <w:pPr>
+              <w:jc w:val="center"/>
+              <w:rPr>
+                <w:sz w:val="28"/>
+                <w:szCs w:val="28"/>
+              </w:rPr>
+            </w:pPr>
+            <w:proofErr w:type="spellStart"/>
+            <w:r>
+              <w:rPr>
+                <w:sz w:val="28"/>
+                <w:szCs w:val="28"/>
+              </w:rPr>
+              <w:t>Login_Control</w:t>
+            </w:r>
+            <w:proofErr w:type="spellEnd"/>
+          </w:p>
+        </w:tc>
+        <w:tc>
+          <w:tcPr>
+            <w:tcW w:w="1322" w:type="dxa"/>
+          </w:tcPr>
+          <w:p>
+            <w:pPr>
+              <w:jc w:val="center"/>
+              <w:rPr>
+                <w:sz w:val="28"/>
+                <w:szCs w:val="28"/>
+              </w:rPr>
+            </w:pPr>
+            <w:r>
+              <w:rPr>
+                <w:sz w:val="28"/>
+                <w:szCs w:val="28"/>
+              </w:rPr>
+              <w:t>Control</w:t>
+            </w:r>
+          </w:p>
+        </w:tc>
+        <w:tc>
+          <w:tcPr>
+            <w:tcW w:w="4671" w:type="dxa"/>
+          </w:tcPr>
+          <w:p>
+            <w:pPr>
+              <w:jc w:val="center"/>
+              <w:rPr>
+                <w:sz w:val="28"/>
+                <w:szCs w:val="28"/>
+              </w:rPr>
+            </w:pPr>
+            <w:r>
+              <w:rPr>
+                <w:sz w:val="28"/>
+                <w:szCs w:val="28"/>
+              </w:rPr>
+              <w:t>Si occupa di</w:t>
+            </w:r>
+            <w:r>
+              <w:rPr>
+                <w:sz w:val="28"/>
+                <w:szCs w:val="28"/>
+              </w:rPr>
+              <w:t xml:space="preserve"> ricevere le credenziali inserite dall’utente, verificarne la correttezza ed effettuare l’accesso ad Exigram.</w:t>
+            </w:r>
+          </w:p>
+        </w:tc>
+      </w:tr>
+      <w:tr>
+        <w:tc>
+          <w:tcPr>
+            <w:tcW w:w="3635" w:type="dxa"/>
+          </w:tcPr>
+          <w:p>
+            <w:pPr>
+              <w:jc w:val="center"/>
+              <w:rPr>
+                <w:sz w:val="28"/>
+                <w:szCs w:val="28"/>
+              </w:rPr>
+            </w:pPr>
+            <w:proofErr w:type="spellStart"/>
+            <w:r>
+              <w:rPr>
+                <w:sz w:val="28"/>
+                <w:szCs w:val="28"/>
+              </w:rPr>
+              <w:t>Login_Boundary</w:t>
+            </w:r>
+            <w:proofErr w:type="spellEnd"/>
+          </w:p>
+        </w:tc>
+        <w:tc>
+          <w:tcPr>
+            <w:tcW w:w="1322" w:type="dxa"/>
+          </w:tcPr>
+          <w:p>
+            <w:pPr>
+              <w:jc w:val="center"/>
+              <w:rPr>
+                <w:sz w:val="28"/>
+                <w:szCs w:val="28"/>
+              </w:rPr>
+            </w:pPr>
+            <w:r>
+              <w:rPr>
+                <w:sz w:val="28"/>
+                <w:szCs w:val="28"/>
+              </w:rPr>
+              <w:t>Boundary</w:t>
+            </w:r>
+          </w:p>
+        </w:tc>
+        <w:tc>
+          <w:tcPr>
+            <w:tcW w:w="4671" w:type="dxa"/>
+          </w:tcPr>
+          <w:p>
+            <w:pPr>
+              <w:jc w:val="center"/>
+              <w:rPr>
+                <w:sz w:val="28"/>
+                <w:szCs w:val="28"/>
+              </w:rPr>
+            </w:pPr>
+            <w:r>
+              <w:rPr>
+                <w:sz w:val="28"/>
+                <w:szCs w:val="28"/>
+              </w:rPr>
+              <w:t>Bottone che permette di confermare le credenziali ed effettuare l’accesso ad Exigram.</w:t>
+            </w:r>
+          </w:p>
+        </w:tc>
+      </w:tr>
+      <w:tr>
+        <w:tc>
+          <w:tcPr>
+            <w:tcW w:w="3635" w:type="dxa"/>
+          </w:tcPr>
+          <w:p>
+            <w:pPr>
+              <w:jc w:val="center"/>
+              <w:rPr>
+                <w:sz w:val="28"/>
+                <w:szCs w:val="28"/>
+              </w:rPr>
+            </w:pPr>
+            <w:proofErr w:type="spellStart"/>
+            <w:r>
+              <w:rPr>
+                <w:sz w:val="28"/>
+                <w:szCs w:val="28"/>
+              </w:rPr>
+              <w:t>Logout_Control</w:t>
+            </w:r>
+            <w:proofErr w:type="spellEnd"/>
+          </w:p>
+        </w:tc>
+        <w:tc>
+          <w:tcPr>
+            <w:tcW w:w="1322" w:type="dxa"/>
+          </w:tcPr>
+          <w:p>
+            <w:pPr>
+              <w:jc w:val="center"/>
+              <w:rPr>
+                <w:sz w:val="28"/>
+                <w:szCs w:val="28"/>
+              </w:rPr>
+            </w:pPr>
+            <w:r>
+              <w:rPr>
+                <w:sz w:val="28"/>
+                <w:szCs w:val="28"/>
+              </w:rPr>
+              <w:t>Control</w:t>
+            </w:r>
+          </w:p>
+        </w:tc>
+        <w:tc>
+          <w:tcPr>
+            <w:tcW w:w="4671" w:type="dxa"/>
+          </w:tcPr>
+          <w:p>
+            <w:pPr>
+              <w:jc w:val="center"/>
+              <w:rPr>
+                <w:sz w:val="28"/>
+                <w:szCs w:val="28"/>
+              </w:rPr>
+            </w:pPr>
+            <w:r>
+              <w:rPr>
+                <w:sz w:val="28"/>
+                <w:szCs w:val="28"/>
+              </w:rPr>
+              <w:t>Si occupa di</w:t>
+            </w:r>
+            <w:r>
+              <w:rPr>
+                <w:sz w:val="28"/>
+                <w:szCs w:val="28"/>
+              </w:rPr>
+              <w:t xml:space="preserve"> far disconnettere l’utente da Exigram, salvando tutte le operazioni effettuate.</w:t>
+            </w:r>
+          </w:p>
+        </w:tc>
+      </w:tr>
+      <w:tr>
+        <w:tc>
+          <w:tcPr>
+            <w:tcW w:w="3635" w:type="dxa"/>
+          </w:tcPr>
+          <w:p>
+            <w:pPr>
+              <w:jc w:val="center"/>
+              <w:rPr>
+                <w:sz w:val="28"/>
+                <w:szCs w:val="28"/>
+              </w:rPr>
+            </w:pPr>
+            <w:proofErr w:type="spellStart"/>
+            <w:r>
+              <w:rPr>
+                <w:sz w:val="28"/>
+                <w:szCs w:val="28"/>
+              </w:rPr>
+              <w:t>Logout_Boundary</w:t>
+            </w:r>
+            <w:proofErr w:type="spellEnd"/>
+          </w:p>
+        </w:tc>
+        <w:tc>
+          <w:tcPr>
+            <w:tcW w:w="1322" w:type="dxa"/>
+          </w:tcPr>
+          <w:p>
+            <w:pPr>
+              <w:jc w:val="center"/>
+              <w:rPr>
+                <w:sz w:val="28"/>
+                <w:szCs w:val="28"/>
+              </w:rPr>
+            </w:pPr>
+            <w:r>
+              <w:rPr>
+                <w:sz w:val="28"/>
+                <w:szCs w:val="28"/>
+              </w:rPr>
+              <w:t>Boundary</w:t>
+            </w:r>
+          </w:p>
+        </w:tc>
+        <w:tc>
+          <w:tcPr>
+            <w:tcW w:w="4671" w:type="dxa"/>
+          </w:tcPr>
+          <w:p>
+            <w:pPr>
+              <w:jc w:val="center"/>
+              <w:rPr>
+                <w:sz w:val="28"/>
+                <w:szCs w:val="28"/>
+              </w:rPr>
+            </w:pPr>
+            <w:r>
+              <w:rPr>
+                <w:sz w:val="28"/>
+                <w:szCs w:val="28"/>
+              </w:rPr>
+              <w:t>Bottone che permette di effettuare la disconnessione ad Exigram.</w:t>
+            </w:r>
+          </w:p>
+        </w:tc>
+      </w:tr>
+      <w:tr>
+        <w:tc>
+          <w:tcPr>
+            <w:tcW w:w="3635" w:type="dxa"/>
+          </w:tcPr>
+          <w:p>
+            <w:pPr>
+              <w:jc w:val="center"/>
+              <w:rPr>
+                <w:sz w:val="28"/>
+                <w:szCs w:val="28"/>
+              </w:rPr>
+            </w:pPr>
+            <w:proofErr w:type="spellStart"/>
+            <w:r>
+              <w:rPr>
+                <w:sz w:val="28"/>
+                <w:szCs w:val="28"/>
+              </w:rPr>
+              <w:t>RecuperoPassword_Control</w:t>
+            </w:r>
+            <w:proofErr w:type="spellEnd"/>
+          </w:p>
+        </w:tc>
+        <w:tc>
+          <w:tcPr>
+            <w:tcW w:w="1322" w:type="dxa"/>
+          </w:tcPr>
+          <w:p>
+            <w:pPr>
+              <w:jc w:val="center"/>
+              <w:rPr>
+                <w:sz w:val="28"/>
+                <w:szCs w:val="28"/>
+              </w:rPr>
+            </w:pPr>
+            <w:r>
+              <w:rPr>
+                <w:sz w:val="28"/>
+                <w:szCs w:val="28"/>
+              </w:rPr>
+              <w:t>Control</w:t>
+            </w:r>
+          </w:p>
+        </w:tc>
+        <w:tc>
+          <w:tcPr>
+            <w:tcW w:w="4671" w:type="dxa"/>
+          </w:tcPr>
+          <w:p>
+            <w:pPr>
+              <w:jc w:val="center"/>
+              <w:rPr>
+                <w:sz w:val="28"/>
+                <w:szCs w:val="28"/>
+              </w:rPr>
+            </w:pPr>
+            <w:r>
+              <w:rPr>
+                <w:sz w:val="28"/>
+                <w:szCs w:val="28"/>
+              </w:rPr>
+              <w:t>Si occupa di</w:t>
             </w:r>
             <w:r>
               <w:rPr>
@@ -141,13 +687,15 @@
                 <w:sz w:val="28"/>
                 <w:szCs w:val="28"/>
               </w:rPr>
-              <w:t>Registrato</w:t>
-            </w:r>
-          </w:p>
-        </w:tc>
-        <w:tc>
-          <w:tcPr>
-            <w:tcW w:w="3209" w:type="dxa"/>
+              <w:t>ricevere una e-mail, verificare la corrispondenza con un account Exigram registrato, e infine mandare una mail con la password all’indirizzo elettronico dell’utente.</w:t>
+            </w:r>
+          </w:p>
+        </w:tc>
+      </w:tr>
+      <w:tr>
+        <w:tc>
+          <w:tcPr>
+            <w:tcW w:w="3635" w:type="dxa"/>
           </w:tcPr>
           <w:p>
             <w:pPr>
@@ -163,252 +711,79 @@
                 <w:sz w:val="28"/>
                 <w:szCs w:val="28"/>
               </w:rPr>
-              <w:t>Registrazione_Control</w:t>
+              <w:t>RecuperoPassword_Boundary</w:t>
             </w:r>
             <w:proofErr w:type="spellEnd"/>
           </w:p>
         </w:tc>
         <w:tc>
           <w:tcPr>
-            <w:tcW w:w="3210" w:type="dxa"/>
-          </w:tcPr>
-          <w:p>
-            <w:pPr>
-              <w:jc w:val="center"/>
-              <w:rPr>
-                <w:sz w:val="28"/>
-                <w:szCs w:val="28"/>
-              </w:rPr>
-            </w:pPr>
-            <w:proofErr w:type="spellStart"/>
-            <w:r>
-              <w:rPr>
-                <w:sz w:val="28"/>
-                <w:szCs w:val="28"/>
-              </w:rPr>
-              <w:t>Registrazione_Boundary</w:t>
-            </w:r>
-            <w:proofErr w:type="spellEnd"/>
-          </w:p>
-        </w:tc>
-      </w:tr>
-      <w:tr>
-        <w:tc>
-          <w:tcPr>
-            <w:tcW w:w="3209" w:type="dxa"/>
-          </w:tcPr>
-          <w:p>
-            <w:pPr>
-              <w:jc w:val="center"/>
-              <w:rPr>
-                <w:sz w:val="28"/>
-                <w:szCs w:val="28"/>
-              </w:rPr>
-            </w:pPr>
-          </w:p>
-        </w:tc>
-        <w:tc>
-          <w:tcPr>
-            <w:tcW w:w="3209" w:type="dxa"/>
-          </w:tcPr>
-          <w:p>
-            <w:pPr>
-              <w:jc w:val="center"/>
-              <w:rPr>
-                <w:sz w:val="28"/>
-                <w:szCs w:val="28"/>
-              </w:rPr>
-            </w:pPr>
-            <w:proofErr w:type="spellStart"/>
-            <w:r>
-              <w:rPr>
-                <w:sz w:val="28"/>
-                <w:szCs w:val="28"/>
-              </w:rPr>
-              <w:t>Login_Control</w:t>
-            </w:r>
-            <w:proofErr w:type="spellEnd"/>
-          </w:p>
-        </w:tc>
-        <w:tc>
-          <w:tcPr>
-            <w:tcW w:w="3210" w:type="dxa"/>
-          </w:tcPr>
-          <w:p>
-            <w:pPr>
-              <w:jc w:val="center"/>
-              <w:rPr>
-                <w:sz w:val="28"/>
-                <w:szCs w:val="28"/>
-              </w:rPr>
-            </w:pPr>
-            <w:proofErr w:type="spellStart"/>
-            <w:r>
-              <w:rPr>
-                <w:sz w:val="28"/>
-                <w:szCs w:val="28"/>
-              </w:rPr>
-              <w:t>Login_Boundary</w:t>
-            </w:r>
-            <w:proofErr w:type="spellEnd"/>
-          </w:p>
-        </w:tc>
-      </w:tr>
-      <w:tr>
-        <w:tc>
-          <w:tcPr>
-            <w:tcW w:w="3209" w:type="dxa"/>
-          </w:tcPr>
-          <w:p>
-            <w:pPr>
-              <w:jc w:val="center"/>
-              <w:rPr>
-                <w:sz w:val="28"/>
-                <w:szCs w:val="28"/>
-              </w:rPr>
-            </w:pPr>
-          </w:p>
-        </w:tc>
-        <w:tc>
-          <w:tcPr>
-            <w:tcW w:w="3209" w:type="dxa"/>
-          </w:tcPr>
-          <w:p>
-            <w:pPr>
-              <w:jc w:val="center"/>
-              <w:rPr>
-                <w:sz w:val="28"/>
-                <w:szCs w:val="28"/>
-              </w:rPr>
-            </w:pPr>
-            <w:proofErr w:type="spellStart"/>
-            <w:r>
-              <w:rPr>
-                <w:sz w:val="28"/>
-                <w:szCs w:val="28"/>
-              </w:rPr>
-              <w:t>Logout_Control</w:t>
-            </w:r>
-            <w:proofErr w:type="spellEnd"/>
-          </w:p>
-        </w:tc>
-        <w:tc>
-          <w:tcPr>
-            <w:tcW w:w="3210" w:type="dxa"/>
-          </w:tcPr>
-          <w:p>
-            <w:pPr>
-              <w:jc w:val="center"/>
-              <w:rPr>
-                <w:sz w:val="28"/>
-                <w:szCs w:val="28"/>
-              </w:rPr>
-            </w:pPr>
-            <w:proofErr w:type="spellStart"/>
-            <w:r>
-              <w:rPr>
-                <w:sz w:val="28"/>
-                <w:szCs w:val="28"/>
-              </w:rPr>
-              <w:t>Logout_Boundary</w:t>
-            </w:r>
-            <w:proofErr w:type="spellEnd"/>
-          </w:p>
-        </w:tc>
-      </w:tr>
-      <w:tr>
-        <w:tc>
-          <w:tcPr>
-            <w:tcW w:w="3209" w:type="dxa"/>
-          </w:tcPr>
-          <w:p>
-            <w:pPr>
-              <w:jc w:val="center"/>
-              <w:rPr>
-                <w:sz w:val="28"/>
-                <w:szCs w:val="28"/>
-              </w:rPr>
-            </w:pPr>
-          </w:p>
-        </w:tc>
-        <w:tc>
-          <w:tcPr>
-            <w:tcW w:w="3209" w:type="dxa"/>
-          </w:tcPr>
-          <w:p>
-            <w:pPr>
-              <w:jc w:val="center"/>
-              <w:rPr>
-                <w:sz w:val="28"/>
-                <w:szCs w:val="28"/>
-              </w:rPr>
-            </w:pPr>
-            <w:proofErr w:type="spellStart"/>
-            <w:r>
-              <w:rPr>
-                <w:sz w:val="28"/>
-                <w:szCs w:val="28"/>
-              </w:rPr>
-              <w:t>RecuperoPass</w:t>
-            </w:r>
-            <w:r>
-              <w:rPr>
-                <w:sz w:val="28"/>
-                <w:szCs w:val="28"/>
-              </w:rPr>
-              <w:t>word</w:t>
-            </w:r>
-            <w:r>
-              <w:rPr>
-                <w:sz w:val="28"/>
-                <w:szCs w:val="28"/>
-              </w:rPr>
-              <w:t>_Control</w:t>
-            </w:r>
-            <w:proofErr w:type="spellEnd"/>
-          </w:p>
-        </w:tc>
-        <w:tc>
-          <w:tcPr>
-            <w:tcW w:w="3210" w:type="dxa"/>
-          </w:tcPr>
-          <w:p>
-            <w:pPr>
-              <w:jc w:val="center"/>
-              <w:rPr>
-                <w:sz w:val="28"/>
-                <w:szCs w:val="28"/>
-              </w:rPr>
-            </w:pPr>
-            <w:proofErr w:type="spellStart"/>
-            <w:r>
-              <w:rPr>
-                <w:sz w:val="28"/>
-                <w:szCs w:val="28"/>
-              </w:rPr>
-              <w:t>RecuperoPass</w:t>
-            </w:r>
-            <w:r>
-              <w:rPr>
-                <w:sz w:val="28"/>
-                <w:szCs w:val="28"/>
-              </w:rPr>
-              <w:t>word</w:t>
-            </w:r>
-            <w:r>
-              <w:rPr>
-                <w:sz w:val="28"/>
-                <w:szCs w:val="28"/>
-              </w:rPr>
-              <w:t>_Boundary</w:t>
-            </w:r>
-            <w:proofErr w:type="spellEnd"/>
+            <w:tcW w:w="1322" w:type="dxa"/>
+          </w:tcPr>
+          <w:p>
+            <w:pPr>
+              <w:jc w:val="center"/>
+              <w:rPr>
+                <w:sz w:val="28"/>
+                <w:szCs w:val="28"/>
+              </w:rPr>
+            </w:pPr>
+            <w:r>
+              <w:rPr>
+                <w:sz w:val="28"/>
+                <w:szCs w:val="28"/>
+              </w:rPr>
+              <w:t>Boundary</w:t>
+            </w:r>
+          </w:p>
+        </w:tc>
+        <w:tc>
+          <w:tcPr>
+            <w:tcW w:w="4671" w:type="dxa"/>
+          </w:tcPr>
+          <w:p>
+            <w:pPr>
+              <w:jc w:val="center"/>
+              <w:rPr>
+                <w:sz w:val="28"/>
+                <w:szCs w:val="28"/>
+              </w:rPr>
+            </w:pPr>
+            <w:r>
+              <w:rPr>
+                <w:sz w:val="28"/>
+                <w:szCs w:val="28"/>
+              </w:rPr>
+              <w:t>Bottone che permette di confermare la e-mail inserita, e ricevere una mail in cui è presente la password perduta.</w:t>
+            </w:r>
           </w:p>
         </w:tc>
       </w:tr>
     </w:tbl>
     <w:p/>
     <w:p/>
+    <w:p/>
+    <w:p/>
+    <w:p>
+      <w:pPr>
+        <w:rPr>
+          <w:rFonts w:ascii="Helvetica" w:hAnsi="Helvetica" w:cs="Helvetica"/>
+          <w:color w:val="FF0000"/>
+          <w:sz w:val="32"/>
+          <w:szCs w:val="32"/>
+        </w:rPr>
+      </w:pPr>
+    </w:p>
+    <w:p>
+      <w:pPr>
+        <w:rPr>
+          <w:rFonts w:ascii="Helvetica" w:hAnsi="Helvetica" w:cs="Helvetica"/>
+          <w:color w:val="FF0000"/>
+          <w:sz w:val="32"/>
+          <w:szCs w:val="32"/>
+        </w:rPr>
+      </w:pPr>
+    </w:p>
     <w:p>
       <w:pPr>
         <w:rPr>
@@ -425,6 +800,7 @@
           <w:sz w:val="32"/>
           <w:szCs w:val="32"/>
         </w:rPr>
+        <w:lastRenderedPageBreak/>
         <w:t>2</w:t>
       </w:r>
       <w:r>
@@ -453,14 +829,14 @@
         <w:tblLook w:val="04A0" w:firstRow="1" w:lastRow="0" w:firstColumn="1" w:lastColumn="0" w:noHBand="0" w:noVBand="1"/>
       </w:tblPr>
       <w:tblGrid>
-        <w:gridCol w:w="2329"/>
-        <w:gridCol w:w="3523"/>
         <w:gridCol w:w="3776"/>
+        <w:gridCol w:w="1316"/>
+        <w:gridCol w:w="4536"/>
       </w:tblGrid>
       <w:tr>
         <w:tc>
           <w:tcPr>
-            <w:tcW w:w="2329" w:type="dxa"/>
+            <w:tcW w:w="3776" w:type="dxa"/>
           </w:tcPr>
           <w:p>
             <w:pPr>
@@ -481,13 +857,13 @@
                 <w:sz w:val="40"/>
                 <w:szCs w:val="40"/>
               </w:rPr>
-              <w:t>Entity</w:t>
-            </w:r>
-          </w:p>
-        </w:tc>
-        <w:tc>
-          <w:tcPr>
-            <w:tcW w:w="3523" w:type="dxa"/>
+              <w:t>Nome</w:t>
+            </w:r>
+          </w:p>
+        </w:tc>
+        <w:tc>
+          <w:tcPr>
+            <w:tcW w:w="1181" w:type="dxa"/>
           </w:tcPr>
           <w:p>
             <w:pPr>
@@ -505,13 +881,13 @@
                 <w:sz w:val="40"/>
                 <w:szCs w:val="40"/>
               </w:rPr>
-              <w:t>Control</w:t>
-            </w:r>
-          </w:p>
-        </w:tc>
-        <w:tc>
-          <w:tcPr>
-            <w:tcW w:w="3776" w:type="dxa"/>
+              <w:t>Tipo</w:t>
+            </w:r>
+          </w:p>
+        </w:tc>
+        <w:tc>
+          <w:tcPr>
+            <w:tcW w:w="4671" w:type="dxa"/>
           </w:tcPr>
           <w:p>
             <w:pPr>
@@ -529,36 +905,221 @@
                 <w:sz w:val="40"/>
                 <w:szCs w:val="40"/>
               </w:rPr>
+              <w:t>Descrizione</w:t>
+            </w:r>
+          </w:p>
+        </w:tc>
+      </w:tr>
+      <w:tr>
+        <w:tc>
+          <w:tcPr>
+            <w:tcW w:w="3776" w:type="dxa"/>
+          </w:tcPr>
+          <w:p>
+            <w:pPr>
+              <w:jc w:val="center"/>
+              <w:rPr>
+                <w:sz w:val="28"/>
+                <w:szCs w:val="28"/>
+              </w:rPr>
+            </w:pPr>
+            <w:r>
+              <w:rPr>
+                <w:sz w:val="28"/>
+                <w:szCs w:val="28"/>
+              </w:rPr>
+              <w:t>Companion</w:t>
+            </w:r>
+          </w:p>
+        </w:tc>
+        <w:tc>
+          <w:tcPr>
+            <w:tcW w:w="1181" w:type="dxa"/>
+          </w:tcPr>
+          <w:p>
+            <w:pPr>
+              <w:jc w:val="center"/>
+              <w:rPr>
+                <w:sz w:val="28"/>
+                <w:szCs w:val="28"/>
+              </w:rPr>
+            </w:pPr>
+            <w:r>
+              <w:rPr>
+                <w:sz w:val="28"/>
+                <w:szCs w:val="28"/>
+              </w:rPr>
+              <w:t>Entity</w:t>
+            </w:r>
+          </w:p>
+        </w:tc>
+        <w:tc>
+          <w:tcPr>
+            <w:tcW w:w="4671" w:type="dxa"/>
+          </w:tcPr>
+          <w:p>
+            <w:pPr>
+              <w:jc w:val="center"/>
+              <w:rPr>
+                <w:sz w:val="28"/>
+                <w:szCs w:val="28"/>
+              </w:rPr>
+            </w:pPr>
+            <w:r>
+              <w:rPr>
+                <w:sz w:val="28"/>
+                <w:szCs w:val="28"/>
+              </w:rPr>
+              <w:t>Utente Exigram che è stato aggiunto alla lista dei Companion di un altro utente.</w:t>
+            </w:r>
+          </w:p>
+        </w:tc>
+      </w:tr>
+      <w:tr>
+        <w:tc>
+          <w:tcPr>
+            <w:tcW w:w="3776" w:type="dxa"/>
+          </w:tcPr>
+          <w:p>
+            <w:pPr>
+              <w:jc w:val="center"/>
+              <w:rPr>
+                <w:sz w:val="28"/>
+                <w:szCs w:val="28"/>
+              </w:rPr>
+            </w:pPr>
+            <w:proofErr w:type="spellStart"/>
+            <w:r>
+              <w:rPr>
+                <w:sz w:val="28"/>
+                <w:szCs w:val="28"/>
+              </w:rPr>
+              <w:t>ModificaImmagine_Control</w:t>
+            </w:r>
+            <w:proofErr w:type="spellEnd"/>
+          </w:p>
+        </w:tc>
+        <w:tc>
+          <w:tcPr>
+            <w:tcW w:w="1181" w:type="dxa"/>
+          </w:tcPr>
+          <w:p>
+            <w:pPr>
+              <w:jc w:val="center"/>
+              <w:rPr>
+                <w:sz w:val="28"/>
+                <w:szCs w:val="28"/>
+              </w:rPr>
+            </w:pPr>
+            <w:r>
+              <w:rPr>
+                <w:sz w:val="28"/>
+                <w:szCs w:val="28"/>
+              </w:rPr>
+              <w:t>Control</w:t>
+            </w:r>
+          </w:p>
+        </w:tc>
+        <w:tc>
+          <w:tcPr>
+            <w:tcW w:w="4671" w:type="dxa"/>
+          </w:tcPr>
+          <w:p>
+            <w:pPr>
+              <w:jc w:val="center"/>
+              <w:rPr>
+                <w:sz w:val="28"/>
+                <w:szCs w:val="28"/>
+              </w:rPr>
+            </w:pPr>
+            <w:r>
+              <w:rPr>
+                <w:sz w:val="28"/>
+                <w:szCs w:val="28"/>
+              </w:rPr>
+              <w:t>Si occupa di</w:t>
+            </w:r>
+            <w:r>
+              <w:rPr>
+                <w:sz w:val="28"/>
+                <w:szCs w:val="28"/>
+              </w:rPr>
+              <w:t xml:space="preserve"> modificare l’immagine dell’utente attuale con una nuova immagine inserita dall’utente, verificandone il formato.</w:t>
+            </w:r>
+          </w:p>
+        </w:tc>
+      </w:tr>
+      <w:tr>
+        <w:tc>
+          <w:tcPr>
+            <w:tcW w:w="3776" w:type="dxa"/>
+          </w:tcPr>
+          <w:p>
+            <w:pPr>
+              <w:jc w:val="center"/>
+              <w:rPr>
+                <w:sz w:val="28"/>
+                <w:szCs w:val="28"/>
+              </w:rPr>
+            </w:pPr>
+            <w:proofErr w:type="spellStart"/>
+            <w:r>
+              <w:rPr>
+                <w:sz w:val="28"/>
+                <w:szCs w:val="28"/>
+              </w:rPr>
+              <w:t>ModificaImmagine_Boundary</w:t>
+            </w:r>
+            <w:proofErr w:type="spellEnd"/>
+          </w:p>
+        </w:tc>
+        <w:tc>
+          <w:tcPr>
+            <w:tcW w:w="1181" w:type="dxa"/>
+          </w:tcPr>
+          <w:p>
+            <w:pPr>
+              <w:jc w:val="center"/>
+              <w:rPr>
+                <w:sz w:val="28"/>
+                <w:szCs w:val="28"/>
+              </w:rPr>
+            </w:pPr>
+            <w:r>
+              <w:rPr>
+                <w:sz w:val="28"/>
+                <w:szCs w:val="28"/>
+              </w:rPr>
               <w:t>Boundary</w:t>
             </w:r>
           </w:p>
         </w:tc>
-      </w:tr>
-      <w:tr>
-        <w:tc>
-          <w:tcPr>
-            <w:tcW w:w="2329" w:type="dxa"/>
-          </w:tcPr>
-          <w:p>
-            <w:pPr>
-              <w:jc w:val="center"/>
-              <w:rPr>
-                <w:sz w:val="28"/>
-                <w:szCs w:val="28"/>
-              </w:rPr>
-            </w:pPr>
-            <w:r>
-              <w:rPr>
-                <w:sz w:val="28"/>
-                <w:szCs w:val="28"/>
-              </w:rPr>
-              <w:t>Companion</w:t>
-            </w:r>
-          </w:p>
-        </w:tc>
-        <w:tc>
-          <w:tcPr>
-            <w:tcW w:w="3523" w:type="dxa"/>
+        <w:tc>
+          <w:tcPr>
+            <w:tcW w:w="4671" w:type="dxa"/>
+          </w:tcPr>
+          <w:p>
+            <w:pPr>
+              <w:jc w:val="center"/>
+              <w:rPr>
+                <w:sz w:val="28"/>
+                <w:szCs w:val="28"/>
+              </w:rPr>
+            </w:pPr>
+            <w:r>
+              <w:rPr>
+                <w:sz w:val="28"/>
+                <w:szCs w:val="28"/>
+              </w:rPr>
+              <w:t>Icona in cui è presente l’immagine del profilo utente personale che se cliccata permette la modifica dell’immagine mostrata.</w:t>
+            </w:r>
+          </w:p>
+        </w:tc>
+      </w:tr>
+      <w:tr>
+        <w:tc>
+          <w:tcPr>
+            <w:tcW w:w="3776" w:type="dxa"/>
           </w:tcPr>
           <w:p>
             <w:pPr>
@@ -574,13 +1135,64 @@
                 <w:sz w:val="28"/>
                 <w:szCs w:val="28"/>
               </w:rPr>
-              <w:t>ModificaImmagine_Control</w:t>
+              <w:t>AggiuntaCompanion_Control</w:t>
             </w:r>
             <w:proofErr w:type="spellEnd"/>
           </w:p>
         </w:tc>
         <w:tc>
           <w:tcPr>
+            <w:tcW w:w="1181" w:type="dxa"/>
+          </w:tcPr>
+          <w:p>
+            <w:pPr>
+              <w:jc w:val="center"/>
+              <w:rPr>
+                <w:sz w:val="28"/>
+                <w:szCs w:val="28"/>
+              </w:rPr>
+            </w:pPr>
+            <w:r>
+              <w:rPr>
+                <w:sz w:val="28"/>
+                <w:szCs w:val="28"/>
+              </w:rPr>
+              <w:t>Control</w:t>
+            </w:r>
+          </w:p>
+        </w:tc>
+        <w:tc>
+          <w:tcPr>
+            <w:tcW w:w="4671" w:type="dxa"/>
+          </w:tcPr>
+          <w:p>
+            <w:pPr>
+              <w:jc w:val="center"/>
+              <w:rPr>
+                <w:sz w:val="28"/>
+                <w:szCs w:val="28"/>
+              </w:rPr>
+            </w:pPr>
+            <w:r>
+              <w:rPr>
+                <w:sz w:val="28"/>
+                <w:szCs w:val="28"/>
+              </w:rPr>
+              <w:t>Si occupa di</w:t>
+            </w:r>
+            <w:r>
+              <w:rPr>
+                <w:sz w:val="28"/>
+                <w:szCs w:val="28"/>
+              </w:rPr>
+              <w:t xml:space="preserve"> aggiungere l’utente selezionato alla lista dei Companion personale.</w:t>
+            </w:r>
+          </w:p>
+        </w:tc>
+      </w:tr>
+      <w:tr>
+        <w:tc>
+          <w:tcPr>
             <w:tcW w:w="3776" w:type="dxa"/>
           </w:tcPr>
           <w:p>
@@ -597,33 +1209,62 @@
                 <w:sz w:val="28"/>
                 <w:szCs w:val="28"/>
               </w:rPr>
-              <w:t>ModificaImmagine_Boundary</w:t>
+              <w:t>AggiuntaCompanion_Boundary</w:t>
             </w:r>
             <w:proofErr w:type="spellEnd"/>
           </w:p>
         </w:tc>
-      </w:tr>
-      <w:tr>
-        <w:tc>
-          <w:tcPr>
-            <w:tcW w:w="2329" w:type="dxa"/>
-          </w:tcPr>
-          <w:p>
-            <w:pPr>
-              <w:jc w:val="center"/>
-              <w:rPr>
-                <w:sz w:val="28"/>
-                <w:szCs w:val="28"/>
-              </w:rPr>
-            </w:pPr>
-          </w:p>
-        </w:tc>
-        <w:tc>
-          <w:tcPr>
-            <w:tcW w:w="3523" w:type="dxa"/>
-          </w:tcPr>
-          <w:p>
-            <w:pPr>
+        <w:tc>
+          <w:tcPr>
+            <w:tcW w:w="1181" w:type="dxa"/>
+          </w:tcPr>
+          <w:p>
+            <w:pPr>
+              <w:jc w:val="center"/>
+              <w:rPr>
+                <w:sz w:val="28"/>
+                <w:szCs w:val="28"/>
+              </w:rPr>
+            </w:pPr>
+            <w:r>
+              <w:rPr>
+                <w:sz w:val="28"/>
+                <w:szCs w:val="28"/>
+              </w:rPr>
+              <w:t>Boundary</w:t>
+            </w:r>
+          </w:p>
+        </w:tc>
+        <w:tc>
+          <w:tcPr>
+            <w:tcW w:w="4671" w:type="dxa"/>
+          </w:tcPr>
+          <w:p>
+            <w:pPr>
+              <w:jc w:val="center"/>
+              <w:rPr>
+                <w:sz w:val="28"/>
+                <w:szCs w:val="28"/>
+              </w:rPr>
+            </w:pPr>
+            <w:r>
+              <w:rPr>
+                <w:sz w:val="28"/>
+                <w:szCs w:val="28"/>
+              </w:rPr>
+              <w:t>Bottone che permette l’aggiunta del relativo utente alla lista Companion.</w:t>
+            </w:r>
+          </w:p>
+        </w:tc>
+      </w:tr>
+      <w:tr>
+        <w:tc>
+          <w:tcPr>
+            <w:tcW w:w="3776" w:type="dxa"/>
+          </w:tcPr>
+          <w:p>
+            <w:pPr>
+              <w:jc w:val="center"/>
               <w:rPr>
                 <w:sz w:val="28"/>
                 <w:szCs w:val="28"/>
@@ -635,13 +1276,64 @@
                 <w:sz w:val="28"/>
                 <w:szCs w:val="28"/>
               </w:rPr>
-              <w:t>AggiuntaCompanion_Control</w:t>
+              <w:t>RimuoviCompanion_Control</w:t>
             </w:r>
             <w:proofErr w:type="spellEnd"/>
           </w:p>
         </w:tc>
         <w:tc>
           <w:tcPr>
+            <w:tcW w:w="1181" w:type="dxa"/>
+          </w:tcPr>
+          <w:p>
+            <w:pPr>
+              <w:jc w:val="center"/>
+              <w:rPr>
+                <w:sz w:val="28"/>
+                <w:szCs w:val="28"/>
+              </w:rPr>
+            </w:pPr>
+            <w:r>
+              <w:rPr>
+                <w:sz w:val="28"/>
+                <w:szCs w:val="28"/>
+              </w:rPr>
+              <w:t>Control</w:t>
+            </w:r>
+          </w:p>
+        </w:tc>
+        <w:tc>
+          <w:tcPr>
+            <w:tcW w:w="4671" w:type="dxa"/>
+          </w:tcPr>
+          <w:p>
+            <w:pPr>
+              <w:jc w:val="center"/>
+              <w:rPr>
+                <w:sz w:val="28"/>
+                <w:szCs w:val="28"/>
+              </w:rPr>
+            </w:pPr>
+            <w:r>
+              <w:rPr>
+                <w:sz w:val="28"/>
+                <w:szCs w:val="28"/>
+              </w:rPr>
+              <w:t>Si occupa di</w:t>
+            </w:r>
+            <w:r>
+              <w:rPr>
+                <w:sz w:val="28"/>
+                <w:szCs w:val="28"/>
+              </w:rPr>
+              <w:t xml:space="preserve"> rimuovere un utente selezionato dalla lista dei Companion personale.</w:t>
+            </w:r>
+          </w:p>
+        </w:tc>
+      </w:tr>
+      <w:tr>
+        <w:tc>
+          <w:tcPr>
             <w:tcW w:w="3776" w:type="dxa"/>
           </w:tcPr>
           <w:p>
@@ -658,30 +1350,58 @@
                 <w:sz w:val="28"/>
                 <w:szCs w:val="28"/>
               </w:rPr>
-              <w:t>AggiuntaCompanion_Boundary</w:t>
+              <w:t>RimuoviCompanion_Boundary</w:t>
             </w:r>
             <w:proofErr w:type="spellEnd"/>
           </w:p>
         </w:tc>
-      </w:tr>
-      <w:tr>
-        <w:tc>
-          <w:tcPr>
-            <w:tcW w:w="2329" w:type="dxa"/>
-          </w:tcPr>
-          <w:p>
-            <w:pPr>
-              <w:jc w:val="center"/>
-              <w:rPr>
-                <w:sz w:val="28"/>
-                <w:szCs w:val="28"/>
-              </w:rPr>
-            </w:pPr>
-          </w:p>
-        </w:tc>
-        <w:tc>
-          <w:tcPr>
-            <w:tcW w:w="3523" w:type="dxa"/>
+        <w:tc>
+          <w:tcPr>
+            <w:tcW w:w="1181" w:type="dxa"/>
+          </w:tcPr>
+          <w:p>
+            <w:pPr>
+              <w:jc w:val="center"/>
+              <w:rPr>
+                <w:sz w:val="28"/>
+                <w:szCs w:val="28"/>
+              </w:rPr>
+            </w:pPr>
+            <w:r>
+              <w:rPr>
+                <w:sz w:val="28"/>
+                <w:szCs w:val="28"/>
+              </w:rPr>
+              <w:t>Boundary</w:t>
+            </w:r>
+          </w:p>
+        </w:tc>
+        <w:tc>
+          <w:tcPr>
+            <w:tcW w:w="4671" w:type="dxa"/>
+          </w:tcPr>
+          <w:p>
+            <w:pPr>
+              <w:jc w:val="center"/>
+              <w:rPr>
+                <w:sz w:val="28"/>
+                <w:szCs w:val="28"/>
+              </w:rPr>
+            </w:pPr>
+            <w:r>
+              <w:rPr>
+                <w:sz w:val="28"/>
+                <w:szCs w:val="28"/>
+              </w:rPr>
+              <w:t>Bottone che permette la rimozione del relativo utente dalla lista Companion.</w:t>
+            </w:r>
+          </w:p>
+        </w:tc>
+      </w:tr>
+      <w:tr>
+        <w:tc>
+          <w:tcPr>
+            <w:tcW w:w="3776" w:type="dxa"/>
           </w:tcPr>
           <w:p>
             <w:pPr>
@@ -697,13 +1417,64 @@
                 <w:sz w:val="28"/>
                 <w:szCs w:val="28"/>
               </w:rPr>
-              <w:t>RimuoviCompanion_Control</w:t>
+              <w:t>ModificaProfilo_Control</w:t>
             </w:r>
             <w:proofErr w:type="spellEnd"/>
           </w:p>
         </w:tc>
         <w:tc>
           <w:tcPr>
+            <w:tcW w:w="1181" w:type="dxa"/>
+          </w:tcPr>
+          <w:p>
+            <w:pPr>
+              <w:jc w:val="center"/>
+              <w:rPr>
+                <w:sz w:val="28"/>
+                <w:szCs w:val="28"/>
+              </w:rPr>
+            </w:pPr>
+            <w:r>
+              <w:rPr>
+                <w:sz w:val="28"/>
+                <w:szCs w:val="28"/>
+              </w:rPr>
+              <w:t>Control</w:t>
+            </w:r>
+          </w:p>
+        </w:tc>
+        <w:tc>
+          <w:tcPr>
+            <w:tcW w:w="4671" w:type="dxa"/>
+          </w:tcPr>
+          <w:p>
+            <w:pPr>
+              <w:jc w:val="center"/>
+              <w:rPr>
+                <w:sz w:val="28"/>
+                <w:szCs w:val="28"/>
+              </w:rPr>
+            </w:pPr>
+            <w:r>
+              <w:rPr>
+                <w:sz w:val="28"/>
+                <w:szCs w:val="28"/>
+              </w:rPr>
+              <w:t>Si occupa di</w:t>
+            </w:r>
+            <w:r>
+              <w:rPr>
+                <w:sz w:val="28"/>
+                <w:szCs w:val="28"/>
+              </w:rPr>
+              <w:t xml:space="preserve"> apportare modifiche all’area personale pubblica del cliente.</w:t>
+            </w:r>
+          </w:p>
+        </w:tc>
+      </w:tr>
+      <w:tr>
+        <w:tc>
+          <w:tcPr>
             <w:tcW w:w="3776" w:type="dxa"/>
           </w:tcPr>
           <w:p>
@@ -720,30 +1491,58 @@
                 <w:sz w:val="28"/>
                 <w:szCs w:val="28"/>
               </w:rPr>
-              <w:t>RimuoviCompanion_Boundary</w:t>
+              <w:t>ModificaProfilo_Boundary</w:t>
             </w:r>
             <w:proofErr w:type="spellEnd"/>
           </w:p>
         </w:tc>
-      </w:tr>
-      <w:tr>
-        <w:tc>
-          <w:tcPr>
-            <w:tcW w:w="2329" w:type="dxa"/>
-          </w:tcPr>
-          <w:p>
-            <w:pPr>
-              <w:jc w:val="center"/>
-              <w:rPr>
-                <w:sz w:val="28"/>
-                <w:szCs w:val="28"/>
-              </w:rPr>
-            </w:pPr>
-          </w:p>
-        </w:tc>
-        <w:tc>
-          <w:tcPr>
-            <w:tcW w:w="3523" w:type="dxa"/>
+        <w:tc>
+          <w:tcPr>
+            <w:tcW w:w="1181" w:type="dxa"/>
+          </w:tcPr>
+          <w:p>
+            <w:pPr>
+              <w:jc w:val="center"/>
+              <w:rPr>
+                <w:sz w:val="28"/>
+                <w:szCs w:val="28"/>
+              </w:rPr>
+            </w:pPr>
+            <w:r>
+              <w:rPr>
+                <w:sz w:val="28"/>
+                <w:szCs w:val="28"/>
+              </w:rPr>
+              <w:t>Boundary</w:t>
+            </w:r>
+          </w:p>
+        </w:tc>
+        <w:tc>
+          <w:tcPr>
+            <w:tcW w:w="4671" w:type="dxa"/>
+          </w:tcPr>
+          <w:p>
+            <w:pPr>
+              <w:jc w:val="center"/>
+              <w:rPr>
+                <w:sz w:val="28"/>
+                <w:szCs w:val="28"/>
+              </w:rPr>
+            </w:pPr>
+            <w:r>
+              <w:rPr>
+                <w:sz w:val="28"/>
+                <w:szCs w:val="28"/>
+              </w:rPr>
+              <w:t>Bottone che permette di confermare le modifiche apportate al profilo utente personale.</w:t>
+            </w:r>
+          </w:p>
+        </w:tc>
+      </w:tr>
+      <w:tr>
+        <w:tc>
+          <w:tcPr>
+            <w:tcW w:w="3776" w:type="dxa"/>
           </w:tcPr>
           <w:p>
             <w:pPr>
@@ -759,13 +1558,64 @@
                 <w:sz w:val="28"/>
                 <w:szCs w:val="28"/>
               </w:rPr>
-              <w:t>ModificaProfilo_Control</w:t>
+              <w:t>ModificaPassword_Control</w:t>
             </w:r>
             <w:proofErr w:type="spellEnd"/>
           </w:p>
         </w:tc>
         <w:tc>
           <w:tcPr>
+            <w:tcW w:w="1181" w:type="dxa"/>
+          </w:tcPr>
+          <w:p>
+            <w:pPr>
+              <w:jc w:val="center"/>
+              <w:rPr>
+                <w:sz w:val="28"/>
+                <w:szCs w:val="28"/>
+              </w:rPr>
+            </w:pPr>
+            <w:r>
+              <w:rPr>
+                <w:sz w:val="28"/>
+                <w:szCs w:val="28"/>
+              </w:rPr>
+              <w:t>Control</w:t>
+            </w:r>
+          </w:p>
+        </w:tc>
+        <w:tc>
+          <w:tcPr>
+            <w:tcW w:w="4671" w:type="dxa"/>
+          </w:tcPr>
+          <w:p>
+            <w:pPr>
+              <w:jc w:val="center"/>
+              <w:rPr>
+                <w:sz w:val="28"/>
+                <w:szCs w:val="28"/>
+              </w:rPr>
+            </w:pPr>
+            <w:r>
+              <w:rPr>
+                <w:sz w:val="28"/>
+                <w:szCs w:val="28"/>
+              </w:rPr>
+              <w:t>Si occupa di</w:t>
+            </w:r>
+            <w:r>
+              <w:rPr>
+                <w:sz w:val="28"/>
+                <w:szCs w:val="28"/>
+              </w:rPr>
+              <w:t xml:space="preserve"> modificare la password dopo aver verificato il controllo sulla password attuale inserita.</w:t>
+            </w:r>
+          </w:p>
+        </w:tc>
+      </w:tr>
+      <w:tr>
+        <w:tc>
+          <w:tcPr>
             <w:tcW w:w="3776" w:type="dxa"/>
           </w:tcPr>
           <w:p>
@@ -782,30 +1632,58 @@
                 <w:sz w:val="28"/>
                 <w:szCs w:val="28"/>
               </w:rPr>
-              <w:t>ModificaProfilo_Boundary</w:t>
+              <w:t>ModificaPassword_Boundary</w:t>
             </w:r>
             <w:proofErr w:type="spellEnd"/>
           </w:p>
         </w:tc>
-      </w:tr>
-      <w:tr>
-        <w:tc>
-          <w:tcPr>
-            <w:tcW w:w="2329" w:type="dxa"/>
-          </w:tcPr>
-          <w:p>
-            <w:pPr>
-              <w:jc w:val="center"/>
-              <w:rPr>
-                <w:sz w:val="28"/>
-                <w:szCs w:val="28"/>
-              </w:rPr>
-            </w:pPr>
-          </w:p>
-        </w:tc>
-        <w:tc>
-          <w:tcPr>
-            <w:tcW w:w="3523" w:type="dxa"/>
+        <w:tc>
+          <w:tcPr>
+            <w:tcW w:w="1181" w:type="dxa"/>
+          </w:tcPr>
+          <w:p>
+            <w:pPr>
+              <w:jc w:val="center"/>
+              <w:rPr>
+                <w:sz w:val="28"/>
+                <w:szCs w:val="28"/>
+              </w:rPr>
+            </w:pPr>
+            <w:r>
+              <w:rPr>
+                <w:sz w:val="28"/>
+                <w:szCs w:val="28"/>
+              </w:rPr>
+              <w:t>Boundary</w:t>
+            </w:r>
+          </w:p>
+        </w:tc>
+        <w:tc>
+          <w:tcPr>
+            <w:tcW w:w="4671" w:type="dxa"/>
+          </w:tcPr>
+          <w:p>
+            <w:pPr>
+              <w:jc w:val="center"/>
+              <w:rPr>
+                <w:sz w:val="28"/>
+                <w:szCs w:val="28"/>
+              </w:rPr>
+            </w:pPr>
+            <w:r>
+              <w:rPr>
+                <w:sz w:val="28"/>
+                <w:szCs w:val="28"/>
+              </w:rPr>
+              <w:t>Bottone che permette la modifica della password attuale, confermando la verifica di quella attuale inserita.</w:t>
+            </w:r>
+          </w:p>
+        </w:tc>
+      </w:tr>
+      <w:tr>
+        <w:tc>
+          <w:tcPr>
+            <w:tcW w:w="3776" w:type="dxa"/>
           </w:tcPr>
           <w:p>
             <w:pPr>
@@ -821,13 +1699,64 @@
                 <w:sz w:val="28"/>
                 <w:szCs w:val="28"/>
               </w:rPr>
-              <w:t>ModificaPassword_Control</w:t>
+              <w:t>VisualizzaUtente_Control</w:t>
             </w:r>
             <w:proofErr w:type="spellEnd"/>
           </w:p>
         </w:tc>
         <w:tc>
           <w:tcPr>
+            <w:tcW w:w="1181" w:type="dxa"/>
+          </w:tcPr>
+          <w:p>
+            <w:pPr>
+              <w:jc w:val="center"/>
+              <w:rPr>
+                <w:sz w:val="28"/>
+                <w:szCs w:val="28"/>
+              </w:rPr>
+            </w:pPr>
+            <w:r>
+              <w:rPr>
+                <w:sz w:val="28"/>
+                <w:szCs w:val="28"/>
+              </w:rPr>
+              <w:t>Control</w:t>
+            </w:r>
+          </w:p>
+        </w:tc>
+        <w:tc>
+          <w:tcPr>
+            <w:tcW w:w="4671" w:type="dxa"/>
+          </w:tcPr>
+          <w:p>
+            <w:pPr>
+              <w:jc w:val="center"/>
+              <w:rPr>
+                <w:sz w:val="28"/>
+                <w:szCs w:val="28"/>
+              </w:rPr>
+            </w:pPr>
+            <w:r>
+              <w:rPr>
+                <w:sz w:val="28"/>
+                <w:szCs w:val="28"/>
+              </w:rPr>
+              <w:t>Si occupa di</w:t>
+            </w:r>
+            <w:r>
+              <w:rPr>
+                <w:sz w:val="28"/>
+                <w:szCs w:val="28"/>
+              </w:rPr>
+              <w:t xml:space="preserve"> visualizzare la pagina utente di un utente Exigram selezionato.</w:t>
+            </w:r>
+          </w:p>
+        </w:tc>
+      </w:tr>
+      <w:tr>
+        <w:tc>
+          <w:tcPr>
             <w:tcW w:w="3776" w:type="dxa"/>
           </w:tcPr>
           <w:p>
@@ -844,30 +1773,66 @@
                 <w:sz w:val="28"/>
                 <w:szCs w:val="28"/>
               </w:rPr>
-              <w:t>ModificaPassword_Boundary</w:t>
+              <w:lastRenderedPageBreak/>
+              <w:t>VisualizzaUtente_Boundary</w:t>
             </w:r>
             <w:proofErr w:type="spellEnd"/>
           </w:p>
         </w:tc>
-      </w:tr>
-      <w:tr>
-        <w:tc>
-          <w:tcPr>
-            <w:tcW w:w="2329" w:type="dxa"/>
-          </w:tcPr>
-          <w:p>
-            <w:pPr>
-              <w:jc w:val="center"/>
-              <w:rPr>
-                <w:sz w:val="28"/>
-                <w:szCs w:val="28"/>
-              </w:rPr>
-            </w:pPr>
-          </w:p>
-        </w:tc>
-        <w:tc>
-          <w:tcPr>
-            <w:tcW w:w="3523" w:type="dxa"/>
+        <w:tc>
+          <w:tcPr>
+            <w:tcW w:w="1181" w:type="dxa"/>
+          </w:tcPr>
+          <w:p>
+            <w:pPr>
+              <w:jc w:val="center"/>
+              <w:rPr>
+                <w:sz w:val="28"/>
+                <w:szCs w:val="28"/>
+              </w:rPr>
+            </w:pPr>
+            <w:r>
+              <w:rPr>
+                <w:sz w:val="28"/>
+                <w:szCs w:val="28"/>
+              </w:rPr>
+              <w:t>Boundary</w:t>
+            </w:r>
+          </w:p>
+        </w:tc>
+        <w:tc>
+          <w:tcPr>
+            <w:tcW w:w="4671" w:type="dxa"/>
+          </w:tcPr>
+          <w:p>
+            <w:pPr>
+              <w:jc w:val="center"/>
+              <w:rPr>
+                <w:sz w:val="28"/>
+                <w:szCs w:val="28"/>
+              </w:rPr>
+            </w:pPr>
+            <w:r>
+              <w:rPr>
+                <w:sz w:val="28"/>
+                <w:szCs w:val="28"/>
+              </w:rPr>
+              <w:t xml:space="preserve">Icona in cui è presente l’immagine del profilo utente, che se cliccata visualizza </w:t>
+            </w:r>
+            <w:r>
+              <w:rPr>
+                <w:sz w:val="28"/>
+                <w:szCs w:val="28"/>
+              </w:rPr>
+              <w:t>la pagina del relativo utente.</w:t>
+            </w:r>
+          </w:p>
+        </w:tc>
+      </w:tr>
+      <w:tr>
+        <w:tc>
+          <w:tcPr>
+            <w:tcW w:w="3776" w:type="dxa"/>
           </w:tcPr>
           <w:p>
             <w:pPr>
@@ -883,13 +1848,71 @@
                 <w:sz w:val="28"/>
                 <w:szCs w:val="28"/>
               </w:rPr>
-              <w:t>VisualizzaUtente_Control</w:t>
+              <w:t>EliminaUtente_Control</w:t>
             </w:r>
             <w:proofErr w:type="spellEnd"/>
           </w:p>
         </w:tc>
         <w:tc>
           <w:tcPr>
+            <w:tcW w:w="1181" w:type="dxa"/>
+          </w:tcPr>
+          <w:p>
+            <w:pPr>
+              <w:jc w:val="center"/>
+              <w:rPr>
+                <w:sz w:val="28"/>
+                <w:szCs w:val="28"/>
+              </w:rPr>
+            </w:pPr>
+            <w:r>
+              <w:rPr>
+                <w:sz w:val="28"/>
+                <w:szCs w:val="28"/>
+              </w:rPr>
+              <w:t>Control</w:t>
+            </w:r>
+          </w:p>
+        </w:tc>
+        <w:tc>
+          <w:tcPr>
+            <w:tcW w:w="4671" w:type="dxa"/>
+          </w:tcPr>
+          <w:p>
+            <w:pPr>
+              <w:jc w:val="center"/>
+              <w:rPr>
+                <w:sz w:val="28"/>
+                <w:szCs w:val="28"/>
+              </w:rPr>
+            </w:pPr>
+            <w:r>
+              <w:rPr>
+                <w:sz w:val="28"/>
+                <w:szCs w:val="28"/>
+              </w:rPr>
+              <w:t>Si occupa d</w:t>
+            </w:r>
+            <w:r>
+              <w:rPr>
+                <w:sz w:val="28"/>
+                <w:szCs w:val="28"/>
+              </w:rPr>
+              <w:t>ella eliminazione dell’account personale Exigram</w:t>
+            </w:r>
+            <w:r>
+              <w:rPr>
+                <w:sz w:val="28"/>
+                <w:szCs w:val="28"/>
+              </w:rPr>
+              <w:t>.</w:t>
+            </w:r>
+          </w:p>
+        </w:tc>
+      </w:tr>
+      <w:tr>
+        <w:tc>
+          <w:tcPr>
             <w:tcW w:w="3776" w:type="dxa"/>
           </w:tcPr>
           <w:p>
@@ -906,75 +1929,78 @@
                 <w:sz w:val="28"/>
                 <w:szCs w:val="28"/>
               </w:rPr>
-              <w:t>VisualizzaUtente_Boundary</w:t>
+              <w:t>EliminaUtente_Boundary</w:t>
             </w:r>
             <w:proofErr w:type="spellEnd"/>
           </w:p>
         </w:tc>
-      </w:tr>
-      <w:tr>
-        <w:tc>
-          <w:tcPr>
-            <w:tcW w:w="2329" w:type="dxa"/>
-          </w:tcPr>
-          <w:p>
-            <w:pPr>
-              <w:jc w:val="center"/>
-              <w:rPr>
-                <w:sz w:val="28"/>
-                <w:szCs w:val="28"/>
-              </w:rPr>
-            </w:pPr>
-          </w:p>
-        </w:tc>
-        <w:tc>
-          <w:tcPr>
-            <w:tcW w:w="3523" w:type="dxa"/>
-          </w:tcPr>
-          <w:p>
-            <w:pPr>
-              <w:jc w:val="center"/>
-              <w:rPr>
-                <w:sz w:val="28"/>
-                <w:szCs w:val="28"/>
-              </w:rPr>
-            </w:pPr>
-            <w:proofErr w:type="spellStart"/>
-            <w:r>
-              <w:rPr>
-                <w:sz w:val="28"/>
-                <w:szCs w:val="28"/>
-              </w:rPr>
-              <w:t>EliminaUtente_Control</w:t>
-            </w:r>
-            <w:proofErr w:type="spellEnd"/>
-          </w:p>
-        </w:tc>
-        <w:tc>
-          <w:tcPr>
-            <w:tcW w:w="3776" w:type="dxa"/>
-          </w:tcPr>
-          <w:p>
-            <w:pPr>
-              <w:jc w:val="center"/>
-              <w:rPr>
-                <w:sz w:val="28"/>
-                <w:szCs w:val="28"/>
-              </w:rPr>
-            </w:pPr>
-            <w:proofErr w:type="spellStart"/>
-            <w:r>
-              <w:rPr>
-                <w:sz w:val="28"/>
-                <w:szCs w:val="28"/>
-              </w:rPr>
-              <w:t>EliminaUtente_Boundary</w:t>
-            </w:r>
-            <w:proofErr w:type="spellEnd"/>
+        <w:tc>
+          <w:tcPr>
+            <w:tcW w:w="1181" w:type="dxa"/>
+          </w:tcPr>
+          <w:p>
+            <w:pPr>
+              <w:jc w:val="center"/>
+              <w:rPr>
+                <w:sz w:val="28"/>
+                <w:szCs w:val="28"/>
+              </w:rPr>
+            </w:pPr>
+            <w:r>
+              <w:rPr>
+                <w:sz w:val="28"/>
+                <w:szCs w:val="28"/>
+              </w:rPr>
+              <w:t>Boundary</w:t>
+            </w:r>
+          </w:p>
+        </w:tc>
+        <w:tc>
+          <w:tcPr>
+            <w:tcW w:w="4671" w:type="dxa"/>
+          </w:tcPr>
+          <w:p>
+            <w:pPr>
+              <w:jc w:val="center"/>
+              <w:rPr>
+                <w:sz w:val="28"/>
+                <w:szCs w:val="28"/>
+              </w:rPr>
+            </w:pPr>
+            <w:r>
+              <w:rPr>
+                <w:sz w:val="28"/>
+                <w:szCs w:val="28"/>
+              </w:rPr>
+              <w:t>Bottone che permette l’eliminazione del profilo utente personale.</w:t>
+            </w:r>
           </w:p>
         </w:tc>
       </w:tr>
     </w:tbl>
+    <w:p/>
+    <w:p/>
+    <w:p/>
+    <w:p/>
+    <w:p/>
+    <w:p/>
+    <w:p/>
+    <w:p/>
+    <w:p/>
+    <w:p/>
+    <w:p/>
+    <w:p/>
+    <w:p/>
+    <w:p/>
+    <w:p/>
+    <w:p/>
+    <w:p/>
+    <w:p/>
+    <w:p/>
+    <w:p/>
+    <w:p/>
+    <w:p/>
+    <w:p/>
     <w:p/>
     <w:p/>
     <w:p>
@@ -993,6 +2019,7 @@
           <w:sz w:val="32"/>
           <w:szCs w:val="32"/>
         </w:rPr>
+        <w:lastRenderedPageBreak/>
         <w:t>3</w:t>
       </w:r>
       <w:r>
@@ -1021,14 +2048,14 @@
         <w:tblLook w:val="04A0" w:firstRow="1" w:lastRow="0" w:firstColumn="1" w:lastColumn="0" w:noHBand="0" w:noVBand="1"/>
       </w:tblPr>
       <w:tblGrid>
-        <w:gridCol w:w="2574"/>
-        <w:gridCol w:w="3401"/>
         <w:gridCol w:w="3653"/>
+        <w:gridCol w:w="1316"/>
+        <w:gridCol w:w="4659"/>
       </w:tblGrid>
       <w:tr>
         <w:tc>
           <w:tcPr>
-            <w:tcW w:w="2574" w:type="dxa"/>
+            <w:tcW w:w="3653" w:type="dxa"/>
           </w:tcPr>
           <w:p>
             <w:pPr>
@@ -1049,13 +2076,13 @@
                 <w:sz w:val="40"/>
                 <w:szCs w:val="40"/>
               </w:rPr>
-              <w:t>Entity</w:t>
-            </w:r>
-          </w:p>
-        </w:tc>
-        <w:tc>
-          <w:tcPr>
-            <w:tcW w:w="3401" w:type="dxa"/>
+              <w:t>Nome</w:t>
+            </w:r>
+          </w:p>
+        </w:tc>
+        <w:tc>
+          <w:tcPr>
+            <w:tcW w:w="1306" w:type="dxa"/>
           </w:tcPr>
           <w:p>
             <w:pPr>
@@ -1073,13 +2100,13 @@
                 <w:sz w:val="40"/>
                 <w:szCs w:val="40"/>
               </w:rPr>
-              <w:t>Control</w:t>
-            </w:r>
-          </w:p>
-        </w:tc>
-        <w:tc>
-          <w:tcPr>
-            <w:tcW w:w="3653" w:type="dxa"/>
+              <w:t>Tipo</w:t>
+            </w:r>
+          </w:p>
+        </w:tc>
+        <w:tc>
+          <w:tcPr>
+            <w:tcW w:w="4669" w:type="dxa"/>
           </w:tcPr>
           <w:p>
             <w:pPr>
@@ -1097,36 +2124,221 @@
                 <w:sz w:val="40"/>
                 <w:szCs w:val="40"/>
               </w:rPr>
+              <w:t>Descrizione</w:t>
+            </w:r>
+          </w:p>
+        </w:tc>
+      </w:tr>
+      <w:tr>
+        <w:tc>
+          <w:tcPr>
+            <w:tcW w:w="3653" w:type="dxa"/>
+          </w:tcPr>
+          <w:p>
+            <w:pPr>
+              <w:jc w:val="center"/>
+              <w:rPr>
+                <w:sz w:val="28"/>
+                <w:szCs w:val="28"/>
+              </w:rPr>
+            </w:pPr>
+            <w:r>
+              <w:rPr>
+                <w:sz w:val="28"/>
+                <w:szCs w:val="28"/>
+              </w:rPr>
+              <w:t>Post</w:t>
+            </w:r>
+          </w:p>
+        </w:tc>
+        <w:tc>
+          <w:tcPr>
+            <w:tcW w:w="1306" w:type="dxa"/>
+          </w:tcPr>
+          <w:p>
+            <w:pPr>
+              <w:jc w:val="center"/>
+              <w:rPr>
+                <w:sz w:val="28"/>
+                <w:szCs w:val="28"/>
+              </w:rPr>
+            </w:pPr>
+            <w:r>
+              <w:rPr>
+                <w:sz w:val="28"/>
+                <w:szCs w:val="28"/>
+              </w:rPr>
+              <w:t>Entity</w:t>
+            </w:r>
+          </w:p>
+        </w:tc>
+        <w:tc>
+          <w:tcPr>
+            <w:tcW w:w="4669" w:type="dxa"/>
+          </w:tcPr>
+          <w:p>
+            <w:pPr>
+              <w:jc w:val="center"/>
+              <w:rPr>
+                <w:sz w:val="28"/>
+                <w:szCs w:val="28"/>
+              </w:rPr>
+            </w:pPr>
+            <w:r>
+              <w:rPr>
+                <w:sz w:val="28"/>
+                <w:szCs w:val="28"/>
+              </w:rPr>
+              <w:t>Immagine con annessi tag e opzionalmente anche una didascalia che può essere pubblicata sul sito.</w:t>
+            </w:r>
+          </w:p>
+        </w:tc>
+      </w:tr>
+      <w:tr>
+        <w:tc>
+          <w:tcPr>
+            <w:tcW w:w="3653" w:type="dxa"/>
+          </w:tcPr>
+          <w:p>
+            <w:pPr>
+              <w:jc w:val="center"/>
+              <w:rPr>
+                <w:sz w:val="28"/>
+                <w:szCs w:val="28"/>
+              </w:rPr>
+            </w:pPr>
+            <w:proofErr w:type="spellStart"/>
+            <w:r>
+              <w:rPr>
+                <w:sz w:val="28"/>
+                <w:szCs w:val="28"/>
+              </w:rPr>
+              <w:t>VisualizzaPost_Control</w:t>
+            </w:r>
+            <w:proofErr w:type="spellEnd"/>
+          </w:p>
+        </w:tc>
+        <w:tc>
+          <w:tcPr>
+            <w:tcW w:w="1306" w:type="dxa"/>
+          </w:tcPr>
+          <w:p>
+            <w:pPr>
+              <w:jc w:val="center"/>
+              <w:rPr>
+                <w:sz w:val="28"/>
+                <w:szCs w:val="28"/>
+              </w:rPr>
+            </w:pPr>
+            <w:r>
+              <w:rPr>
+                <w:sz w:val="28"/>
+                <w:szCs w:val="28"/>
+              </w:rPr>
+              <w:t>Control</w:t>
+            </w:r>
+          </w:p>
+        </w:tc>
+        <w:tc>
+          <w:tcPr>
+            <w:tcW w:w="4669" w:type="dxa"/>
+          </w:tcPr>
+          <w:p>
+            <w:pPr>
+              <w:jc w:val="center"/>
+              <w:rPr>
+                <w:sz w:val="28"/>
+                <w:szCs w:val="28"/>
+              </w:rPr>
+            </w:pPr>
+            <w:r>
+              <w:rPr>
+                <w:sz w:val="28"/>
+                <w:szCs w:val="28"/>
+              </w:rPr>
+              <w:t>Si occupa di</w:t>
+            </w:r>
+            <w:r>
+              <w:rPr>
+                <w:sz w:val="28"/>
+                <w:szCs w:val="28"/>
+              </w:rPr>
+              <w:t xml:space="preserve"> visualizzare il post personale o non di un altro utente.</w:t>
+            </w:r>
+          </w:p>
+        </w:tc>
+      </w:tr>
+      <w:tr>
+        <w:tc>
+          <w:tcPr>
+            <w:tcW w:w="3653" w:type="dxa"/>
+          </w:tcPr>
+          <w:p>
+            <w:pPr>
+              <w:jc w:val="center"/>
+              <w:rPr>
+                <w:sz w:val="28"/>
+                <w:szCs w:val="28"/>
+              </w:rPr>
+            </w:pPr>
+            <w:proofErr w:type="spellStart"/>
+            <w:r>
+              <w:rPr>
+                <w:sz w:val="28"/>
+                <w:szCs w:val="28"/>
+              </w:rPr>
+              <w:t>VisualizzaPost_Boundary</w:t>
+            </w:r>
+            <w:proofErr w:type="spellEnd"/>
+          </w:p>
+        </w:tc>
+        <w:tc>
+          <w:tcPr>
+            <w:tcW w:w="1306" w:type="dxa"/>
+          </w:tcPr>
+          <w:p>
+            <w:pPr>
+              <w:jc w:val="center"/>
+              <w:rPr>
+                <w:sz w:val="28"/>
+                <w:szCs w:val="28"/>
+              </w:rPr>
+            </w:pPr>
+            <w:r>
+              <w:rPr>
+                <w:sz w:val="28"/>
+                <w:szCs w:val="28"/>
+              </w:rPr>
               <w:t>Boundary</w:t>
             </w:r>
           </w:p>
         </w:tc>
-      </w:tr>
-      <w:tr>
-        <w:tc>
-          <w:tcPr>
-            <w:tcW w:w="2574" w:type="dxa"/>
-          </w:tcPr>
-          <w:p>
-            <w:pPr>
-              <w:jc w:val="center"/>
-              <w:rPr>
-                <w:sz w:val="28"/>
-                <w:szCs w:val="28"/>
-              </w:rPr>
-            </w:pPr>
-            <w:r>
-              <w:rPr>
-                <w:sz w:val="28"/>
-                <w:szCs w:val="28"/>
-              </w:rPr>
-              <w:t>Post</w:t>
-            </w:r>
-          </w:p>
-        </w:tc>
-        <w:tc>
-          <w:tcPr>
-            <w:tcW w:w="3401" w:type="dxa"/>
+        <w:tc>
+          <w:tcPr>
+            <w:tcW w:w="4669" w:type="dxa"/>
+          </w:tcPr>
+          <w:p>
+            <w:pPr>
+              <w:jc w:val="center"/>
+              <w:rPr>
+                <w:sz w:val="28"/>
+                <w:szCs w:val="28"/>
+              </w:rPr>
+            </w:pPr>
+            <w:r>
+              <w:rPr>
+                <w:sz w:val="28"/>
+                <w:szCs w:val="28"/>
+              </w:rPr>
+              <w:t>Immagine del post personale o di un altro utente Exigram, che se cliccata permette di mostrare la pagina di visualizzazione del post.</w:t>
+            </w:r>
+          </w:p>
+        </w:tc>
+      </w:tr>
+      <w:tr>
+        <w:tc>
+          <w:tcPr>
+            <w:tcW w:w="3653" w:type="dxa"/>
           </w:tcPr>
           <w:p>
             <w:pPr>
@@ -1142,13 +2354,64 @@
                 <w:sz w:val="28"/>
                 <w:szCs w:val="28"/>
               </w:rPr>
-              <w:t>VisualizzaPost_Control</w:t>
+              <w:t>CaricaPost_Control</w:t>
             </w:r>
             <w:proofErr w:type="spellEnd"/>
           </w:p>
         </w:tc>
         <w:tc>
           <w:tcPr>
+            <w:tcW w:w="1306" w:type="dxa"/>
+          </w:tcPr>
+          <w:p>
+            <w:pPr>
+              <w:jc w:val="center"/>
+              <w:rPr>
+                <w:sz w:val="28"/>
+                <w:szCs w:val="28"/>
+              </w:rPr>
+            </w:pPr>
+            <w:r>
+              <w:rPr>
+                <w:sz w:val="28"/>
+                <w:szCs w:val="28"/>
+              </w:rPr>
+              <w:t>Control</w:t>
+            </w:r>
+          </w:p>
+        </w:tc>
+        <w:tc>
+          <w:tcPr>
+            <w:tcW w:w="4669" w:type="dxa"/>
+          </w:tcPr>
+          <w:p>
+            <w:pPr>
+              <w:jc w:val="center"/>
+              <w:rPr>
+                <w:sz w:val="28"/>
+                <w:szCs w:val="28"/>
+              </w:rPr>
+            </w:pPr>
+            <w:r>
+              <w:rPr>
+                <w:sz w:val="28"/>
+                <w:szCs w:val="28"/>
+              </w:rPr>
+              <w:t>Si occupa di</w:t>
+            </w:r>
+            <w:r>
+              <w:rPr>
+                <w:sz w:val="28"/>
+                <w:szCs w:val="28"/>
+              </w:rPr>
+              <w:t xml:space="preserve"> caricare, dopo aver effettuato alcune verifiche, dell’immagine inserita dall’utente, con annessa didascalia, se presente.</w:t>
+            </w:r>
+          </w:p>
+        </w:tc>
+      </w:tr>
+      <w:tr>
+        <w:tc>
+          <w:tcPr>
             <w:tcW w:w="3653" w:type="dxa"/>
           </w:tcPr>
           <w:p>
@@ -1165,30 +2428,58 @@
                 <w:sz w:val="28"/>
                 <w:szCs w:val="28"/>
               </w:rPr>
-              <w:t>VisualizzaPost_Boundary</w:t>
+              <w:t>CaricaPost_Boundary</w:t>
             </w:r>
             <w:proofErr w:type="spellEnd"/>
           </w:p>
         </w:tc>
-      </w:tr>
-      <w:tr>
-        <w:tc>
-          <w:tcPr>
-            <w:tcW w:w="2574" w:type="dxa"/>
-          </w:tcPr>
-          <w:p>
-            <w:pPr>
-              <w:jc w:val="center"/>
-              <w:rPr>
-                <w:sz w:val="28"/>
-                <w:szCs w:val="28"/>
-              </w:rPr>
-            </w:pPr>
-          </w:p>
-        </w:tc>
-        <w:tc>
-          <w:tcPr>
-            <w:tcW w:w="3401" w:type="dxa"/>
+        <w:tc>
+          <w:tcPr>
+            <w:tcW w:w="1306" w:type="dxa"/>
+          </w:tcPr>
+          <w:p>
+            <w:pPr>
+              <w:jc w:val="center"/>
+              <w:rPr>
+                <w:sz w:val="28"/>
+                <w:szCs w:val="28"/>
+              </w:rPr>
+            </w:pPr>
+            <w:r>
+              <w:rPr>
+                <w:sz w:val="28"/>
+                <w:szCs w:val="28"/>
+              </w:rPr>
+              <w:t>Boundary</w:t>
+            </w:r>
+          </w:p>
+        </w:tc>
+        <w:tc>
+          <w:tcPr>
+            <w:tcW w:w="4669" w:type="dxa"/>
+          </w:tcPr>
+          <w:p>
+            <w:pPr>
+              <w:jc w:val="center"/>
+              <w:rPr>
+                <w:sz w:val="28"/>
+                <w:szCs w:val="28"/>
+              </w:rPr>
+            </w:pPr>
+            <w:r>
+              <w:rPr>
+                <w:sz w:val="28"/>
+                <w:szCs w:val="28"/>
+              </w:rPr>
+              <w:t>Bottone che permette di confermare l’immagine inserita con relativa didascalia, se inserita, per il caricamento del post.</w:t>
+            </w:r>
+          </w:p>
+        </w:tc>
+      </w:tr>
+      <w:tr>
+        <w:tc>
+          <w:tcPr>
+            <w:tcW w:w="3653" w:type="dxa"/>
           </w:tcPr>
           <w:p>
             <w:pPr>
@@ -1204,13 +2495,64 @@
                 <w:sz w:val="28"/>
                 <w:szCs w:val="28"/>
               </w:rPr>
-              <w:t>CaricaPost_Control</w:t>
+              <w:t>RimuoviPost_Control</w:t>
             </w:r>
             <w:proofErr w:type="spellEnd"/>
           </w:p>
         </w:tc>
         <w:tc>
           <w:tcPr>
+            <w:tcW w:w="1306" w:type="dxa"/>
+          </w:tcPr>
+          <w:p>
+            <w:pPr>
+              <w:jc w:val="center"/>
+              <w:rPr>
+                <w:sz w:val="28"/>
+                <w:szCs w:val="28"/>
+              </w:rPr>
+            </w:pPr>
+            <w:r>
+              <w:rPr>
+                <w:sz w:val="28"/>
+                <w:szCs w:val="28"/>
+              </w:rPr>
+              <w:t>Control</w:t>
+            </w:r>
+          </w:p>
+        </w:tc>
+        <w:tc>
+          <w:tcPr>
+            <w:tcW w:w="4669" w:type="dxa"/>
+          </w:tcPr>
+          <w:p>
+            <w:pPr>
+              <w:jc w:val="center"/>
+              <w:rPr>
+                <w:sz w:val="28"/>
+                <w:szCs w:val="28"/>
+              </w:rPr>
+            </w:pPr>
+            <w:r>
+              <w:rPr>
+                <w:sz w:val="28"/>
+                <w:szCs w:val="28"/>
+              </w:rPr>
+              <w:t>Si occupa d</w:t>
+            </w:r>
+            <w:r>
+              <w:rPr>
+                <w:sz w:val="28"/>
+                <w:szCs w:val="28"/>
+              </w:rPr>
+              <w:t>ella rimozione del post personale precedentemente creato, con annessi commenti.</w:t>
+            </w:r>
+          </w:p>
+        </w:tc>
+      </w:tr>
+      <w:tr>
+        <w:tc>
+          <w:tcPr>
             <w:tcW w:w="3653" w:type="dxa"/>
           </w:tcPr>
           <w:p>
@@ -1227,30 +2569,58 @@
                 <w:sz w:val="28"/>
                 <w:szCs w:val="28"/>
               </w:rPr>
-              <w:t>CaricaPost_Boundary</w:t>
+              <w:t>RimuoviPost_Boundary</w:t>
             </w:r>
             <w:proofErr w:type="spellEnd"/>
           </w:p>
         </w:tc>
-      </w:tr>
-      <w:tr>
-        <w:tc>
-          <w:tcPr>
-            <w:tcW w:w="2574" w:type="dxa"/>
-          </w:tcPr>
-          <w:p>
-            <w:pPr>
-              <w:jc w:val="center"/>
-              <w:rPr>
-                <w:sz w:val="28"/>
-                <w:szCs w:val="28"/>
-              </w:rPr>
-            </w:pPr>
-          </w:p>
-        </w:tc>
-        <w:tc>
-          <w:tcPr>
-            <w:tcW w:w="3401" w:type="dxa"/>
+        <w:tc>
+          <w:tcPr>
+            <w:tcW w:w="1306" w:type="dxa"/>
+          </w:tcPr>
+          <w:p>
+            <w:pPr>
+              <w:jc w:val="center"/>
+              <w:rPr>
+                <w:sz w:val="28"/>
+                <w:szCs w:val="28"/>
+              </w:rPr>
+            </w:pPr>
+            <w:r>
+              <w:rPr>
+                <w:sz w:val="28"/>
+                <w:szCs w:val="28"/>
+              </w:rPr>
+              <w:t>Boundary</w:t>
+            </w:r>
+          </w:p>
+        </w:tc>
+        <w:tc>
+          <w:tcPr>
+            <w:tcW w:w="4669" w:type="dxa"/>
+          </w:tcPr>
+          <w:p>
+            <w:pPr>
+              <w:jc w:val="center"/>
+              <w:rPr>
+                <w:sz w:val="28"/>
+                <w:szCs w:val="28"/>
+              </w:rPr>
+            </w:pPr>
+            <w:r>
+              <w:rPr>
+                <w:sz w:val="28"/>
+                <w:szCs w:val="28"/>
+              </w:rPr>
+              <w:t>Bottone che permette di rimuovere il post personale creato precedentemente.</w:t>
+            </w:r>
+          </w:p>
+        </w:tc>
+      </w:tr>
+      <w:tr>
+        <w:tc>
+          <w:tcPr>
+            <w:tcW w:w="3653" w:type="dxa"/>
           </w:tcPr>
           <w:p>
             <w:pPr>
@@ -1266,13 +2636,64 @@
                 <w:sz w:val="28"/>
                 <w:szCs w:val="28"/>
               </w:rPr>
-              <w:t>RimuoviPost_Control</w:t>
+              <w:t>InserisciCommento_Control</w:t>
             </w:r>
             <w:proofErr w:type="spellEnd"/>
           </w:p>
         </w:tc>
         <w:tc>
           <w:tcPr>
+            <w:tcW w:w="1306" w:type="dxa"/>
+          </w:tcPr>
+          <w:p>
+            <w:pPr>
+              <w:jc w:val="center"/>
+              <w:rPr>
+                <w:sz w:val="28"/>
+                <w:szCs w:val="28"/>
+              </w:rPr>
+            </w:pPr>
+            <w:r>
+              <w:rPr>
+                <w:sz w:val="28"/>
+                <w:szCs w:val="28"/>
+              </w:rPr>
+              <w:t>Control</w:t>
+            </w:r>
+          </w:p>
+        </w:tc>
+        <w:tc>
+          <w:tcPr>
+            <w:tcW w:w="4669" w:type="dxa"/>
+          </w:tcPr>
+          <w:p>
+            <w:pPr>
+              <w:jc w:val="center"/>
+              <w:rPr>
+                <w:sz w:val="28"/>
+                <w:szCs w:val="28"/>
+              </w:rPr>
+            </w:pPr>
+            <w:r>
+              <w:rPr>
+                <w:sz w:val="28"/>
+                <w:szCs w:val="28"/>
+              </w:rPr>
+              <w:t>Si occupa d</w:t>
+            </w:r>
+            <w:r>
+              <w:rPr>
+                <w:sz w:val="28"/>
+                <w:szCs w:val="28"/>
+              </w:rPr>
+              <w:t>ell’inserimento di un commento nella sezione commenti di un post durante la sua visualizzazione.</w:t>
+            </w:r>
+          </w:p>
+        </w:tc>
+      </w:tr>
+      <w:tr>
+        <w:tc>
+          <w:tcPr>
             <w:tcW w:w="3653" w:type="dxa"/>
           </w:tcPr>
           <w:p>
@@ -1289,30 +2710,58 @@
                 <w:sz w:val="28"/>
                 <w:szCs w:val="28"/>
               </w:rPr>
-              <w:t>RimuoviPost_Boundary</w:t>
+              <w:t>InserisciCommento_Boundary</w:t>
             </w:r>
             <w:proofErr w:type="spellEnd"/>
           </w:p>
         </w:tc>
-      </w:tr>
-      <w:tr>
-        <w:tc>
-          <w:tcPr>
-            <w:tcW w:w="2574" w:type="dxa"/>
-          </w:tcPr>
-          <w:p>
-            <w:pPr>
-              <w:jc w:val="center"/>
-              <w:rPr>
-                <w:sz w:val="28"/>
-                <w:szCs w:val="28"/>
-              </w:rPr>
-            </w:pPr>
-          </w:p>
-        </w:tc>
-        <w:tc>
-          <w:tcPr>
-            <w:tcW w:w="3401" w:type="dxa"/>
+        <w:tc>
+          <w:tcPr>
+            <w:tcW w:w="1306" w:type="dxa"/>
+          </w:tcPr>
+          <w:p>
+            <w:pPr>
+              <w:jc w:val="center"/>
+              <w:rPr>
+                <w:sz w:val="28"/>
+                <w:szCs w:val="28"/>
+              </w:rPr>
+            </w:pPr>
+            <w:r>
+              <w:rPr>
+                <w:sz w:val="28"/>
+                <w:szCs w:val="28"/>
+              </w:rPr>
+              <w:t>Boundary</w:t>
+            </w:r>
+          </w:p>
+        </w:tc>
+        <w:tc>
+          <w:tcPr>
+            <w:tcW w:w="4669" w:type="dxa"/>
+          </w:tcPr>
+          <w:p>
+            <w:pPr>
+              <w:jc w:val="center"/>
+              <w:rPr>
+                <w:sz w:val="28"/>
+                <w:szCs w:val="28"/>
+              </w:rPr>
+            </w:pPr>
+            <w:r>
+              <w:rPr>
+                <w:sz w:val="28"/>
+                <w:szCs w:val="28"/>
+              </w:rPr>
+              <w:t>Bottone che permette di confermare l’inserimento del commento precedentemente scritto.</w:t>
+            </w:r>
+          </w:p>
+        </w:tc>
+      </w:tr>
+      <w:tr>
+        <w:tc>
+          <w:tcPr>
+            <w:tcW w:w="3653" w:type="dxa"/>
           </w:tcPr>
           <w:p>
             <w:pPr>
@@ -1328,13 +2777,64 @@
                 <w:sz w:val="28"/>
                 <w:szCs w:val="28"/>
               </w:rPr>
-              <w:t>InserisciCommento_Control</w:t>
+              <w:t>RimuoviCommento_Control</w:t>
             </w:r>
             <w:proofErr w:type="spellEnd"/>
           </w:p>
         </w:tc>
         <w:tc>
           <w:tcPr>
+            <w:tcW w:w="1306" w:type="dxa"/>
+          </w:tcPr>
+          <w:p>
+            <w:pPr>
+              <w:jc w:val="center"/>
+              <w:rPr>
+                <w:sz w:val="28"/>
+                <w:szCs w:val="28"/>
+              </w:rPr>
+            </w:pPr>
+            <w:r>
+              <w:rPr>
+                <w:sz w:val="28"/>
+                <w:szCs w:val="28"/>
+              </w:rPr>
+              <w:t>Control</w:t>
+            </w:r>
+          </w:p>
+        </w:tc>
+        <w:tc>
+          <w:tcPr>
+            <w:tcW w:w="4669" w:type="dxa"/>
+          </w:tcPr>
+          <w:p>
+            <w:pPr>
+              <w:jc w:val="center"/>
+              <w:rPr>
+                <w:sz w:val="28"/>
+                <w:szCs w:val="28"/>
+              </w:rPr>
+            </w:pPr>
+            <w:r>
+              <w:rPr>
+                <w:sz w:val="28"/>
+                <w:szCs w:val="28"/>
+              </w:rPr>
+              <w:t>Si occupa d</w:t>
+            </w:r>
+            <w:r>
+              <w:rPr>
+                <w:sz w:val="28"/>
+                <w:szCs w:val="28"/>
+              </w:rPr>
+              <w:t>ella rimozione di un commento nella sezione commenti di un post durante la sua visualizzazione.</w:t>
+            </w:r>
+          </w:p>
+        </w:tc>
+      </w:tr>
+      <w:tr>
+        <w:tc>
+          <w:tcPr>
             <w:tcW w:w="3653" w:type="dxa"/>
           </w:tcPr>
           <w:p>
@@ -1351,30 +2851,58 @@
                 <w:sz w:val="28"/>
                 <w:szCs w:val="28"/>
               </w:rPr>
-              <w:t>InserisciCommento_Boundary</w:t>
+              <w:t>RimuoviCommento_Boundary</w:t>
             </w:r>
             <w:proofErr w:type="spellEnd"/>
           </w:p>
         </w:tc>
-      </w:tr>
-      <w:tr>
-        <w:tc>
-          <w:tcPr>
-            <w:tcW w:w="2574" w:type="dxa"/>
-          </w:tcPr>
-          <w:p>
-            <w:pPr>
-              <w:jc w:val="center"/>
-              <w:rPr>
-                <w:sz w:val="28"/>
-                <w:szCs w:val="28"/>
-              </w:rPr>
-            </w:pPr>
-          </w:p>
-        </w:tc>
-        <w:tc>
-          <w:tcPr>
-            <w:tcW w:w="3401" w:type="dxa"/>
+        <w:tc>
+          <w:tcPr>
+            <w:tcW w:w="1306" w:type="dxa"/>
+          </w:tcPr>
+          <w:p>
+            <w:pPr>
+              <w:jc w:val="center"/>
+              <w:rPr>
+                <w:sz w:val="28"/>
+                <w:szCs w:val="28"/>
+              </w:rPr>
+            </w:pPr>
+            <w:r>
+              <w:rPr>
+                <w:sz w:val="28"/>
+                <w:szCs w:val="28"/>
+              </w:rPr>
+              <w:t>Boundary</w:t>
+            </w:r>
+          </w:p>
+        </w:tc>
+        <w:tc>
+          <w:tcPr>
+            <w:tcW w:w="4669" w:type="dxa"/>
+          </w:tcPr>
+          <w:p>
+            <w:pPr>
+              <w:jc w:val="center"/>
+              <w:rPr>
+                <w:sz w:val="28"/>
+                <w:szCs w:val="28"/>
+              </w:rPr>
+            </w:pPr>
+            <w:r>
+              <w:rPr>
+                <w:sz w:val="28"/>
+                <w:szCs w:val="28"/>
+              </w:rPr>
+              <w:t>Bottone che permette di rimuovere il commento precedentemente inserito.</w:t>
+            </w:r>
+          </w:p>
+        </w:tc>
+      </w:tr>
+      <w:tr>
+        <w:tc>
+          <w:tcPr>
+            <w:tcW w:w="3653" w:type="dxa"/>
           </w:tcPr>
           <w:p>
             <w:pPr>
@@ -1390,13 +2918,64 @@
                 <w:sz w:val="28"/>
                 <w:szCs w:val="28"/>
               </w:rPr>
-              <w:t>RimuoviCommento_Control</w:t>
+              <w:t>AggiungiVotazione_Control</w:t>
             </w:r>
             <w:proofErr w:type="spellEnd"/>
           </w:p>
         </w:tc>
         <w:tc>
           <w:tcPr>
+            <w:tcW w:w="1306" w:type="dxa"/>
+          </w:tcPr>
+          <w:p>
+            <w:pPr>
+              <w:jc w:val="center"/>
+              <w:rPr>
+                <w:sz w:val="28"/>
+                <w:szCs w:val="28"/>
+              </w:rPr>
+            </w:pPr>
+            <w:r>
+              <w:rPr>
+                <w:sz w:val="28"/>
+                <w:szCs w:val="28"/>
+              </w:rPr>
+              <w:t>Control</w:t>
+            </w:r>
+          </w:p>
+        </w:tc>
+        <w:tc>
+          <w:tcPr>
+            <w:tcW w:w="4669" w:type="dxa"/>
+          </w:tcPr>
+          <w:p>
+            <w:pPr>
+              <w:jc w:val="center"/>
+              <w:rPr>
+                <w:sz w:val="28"/>
+                <w:szCs w:val="28"/>
+              </w:rPr>
+            </w:pPr>
+            <w:r>
+              <w:rPr>
+                <w:sz w:val="28"/>
+                <w:szCs w:val="28"/>
+              </w:rPr>
+              <w:t>Si occupa di</w:t>
+            </w:r>
+            <w:r>
+              <w:rPr>
+                <w:sz w:val="28"/>
+                <w:szCs w:val="28"/>
+              </w:rPr>
+              <w:t xml:space="preserve"> aggiungere una votazione, positiva o negativa ad un post, ed aggiornare la differenza di questi ultimi.</w:t>
+            </w:r>
+          </w:p>
+        </w:tc>
+      </w:tr>
+      <w:tr>
+        <w:tc>
+          <w:tcPr>
             <w:tcW w:w="3653" w:type="dxa"/>
           </w:tcPr>
           <w:p>
@@ -1413,30 +2992,59 @@
                 <w:sz w:val="28"/>
                 <w:szCs w:val="28"/>
               </w:rPr>
-              <w:t>RimuoviCommento_Boundary</w:t>
+              <w:lastRenderedPageBreak/>
+              <w:t>AggiungiVotazione_Boundary</w:t>
             </w:r>
             <w:proofErr w:type="spellEnd"/>
           </w:p>
         </w:tc>
-      </w:tr>
-      <w:tr>
-        <w:tc>
-          <w:tcPr>
-            <w:tcW w:w="2574" w:type="dxa"/>
-          </w:tcPr>
-          <w:p>
-            <w:pPr>
-              <w:jc w:val="center"/>
-              <w:rPr>
-                <w:sz w:val="28"/>
-                <w:szCs w:val="28"/>
-              </w:rPr>
-            </w:pPr>
-          </w:p>
-        </w:tc>
-        <w:tc>
-          <w:tcPr>
-            <w:tcW w:w="3401" w:type="dxa"/>
+        <w:tc>
+          <w:tcPr>
+            <w:tcW w:w="1306" w:type="dxa"/>
+          </w:tcPr>
+          <w:p>
+            <w:pPr>
+              <w:jc w:val="center"/>
+              <w:rPr>
+                <w:sz w:val="28"/>
+                <w:szCs w:val="28"/>
+              </w:rPr>
+            </w:pPr>
+            <w:r>
+              <w:rPr>
+                <w:sz w:val="28"/>
+                <w:szCs w:val="28"/>
+              </w:rPr>
+              <w:t>Boundary</w:t>
+            </w:r>
+          </w:p>
+        </w:tc>
+        <w:tc>
+          <w:tcPr>
+            <w:tcW w:w="4669" w:type="dxa"/>
+          </w:tcPr>
+          <w:p>
+            <w:pPr>
+              <w:jc w:val="center"/>
+              <w:rPr>
+                <w:sz w:val="28"/>
+                <w:szCs w:val="28"/>
+              </w:rPr>
+            </w:pPr>
+            <w:r>
+              <w:rPr>
+                <w:sz w:val="28"/>
+                <w:szCs w:val="28"/>
+              </w:rPr>
+              <w:t>Bottoni che permettono di aggiungere una votazione positiva o negativa, rispettivamente.</w:t>
+            </w:r>
+          </w:p>
+        </w:tc>
+      </w:tr>
+      <w:tr>
+        <w:tc>
+          <w:tcPr>
+            <w:tcW w:w="3653" w:type="dxa"/>
           </w:tcPr>
           <w:p>
             <w:pPr>
@@ -1452,13 +3060,64 @@
                 <w:sz w:val="28"/>
                 <w:szCs w:val="28"/>
               </w:rPr>
-              <w:t>AggiungiVotazione_Control</w:t>
+              <w:t>ModificaDidascalia_Control</w:t>
             </w:r>
             <w:proofErr w:type="spellEnd"/>
           </w:p>
         </w:tc>
         <w:tc>
           <w:tcPr>
+            <w:tcW w:w="1306" w:type="dxa"/>
+          </w:tcPr>
+          <w:p>
+            <w:pPr>
+              <w:jc w:val="center"/>
+              <w:rPr>
+                <w:sz w:val="28"/>
+                <w:szCs w:val="28"/>
+              </w:rPr>
+            </w:pPr>
+            <w:r>
+              <w:rPr>
+                <w:sz w:val="28"/>
+                <w:szCs w:val="28"/>
+              </w:rPr>
+              <w:t>Control</w:t>
+            </w:r>
+          </w:p>
+        </w:tc>
+        <w:tc>
+          <w:tcPr>
+            <w:tcW w:w="4669" w:type="dxa"/>
+          </w:tcPr>
+          <w:p>
+            <w:pPr>
+              <w:jc w:val="center"/>
+              <w:rPr>
+                <w:sz w:val="28"/>
+                <w:szCs w:val="28"/>
+              </w:rPr>
+            </w:pPr>
+            <w:r>
+              <w:rPr>
+                <w:sz w:val="28"/>
+                <w:szCs w:val="28"/>
+              </w:rPr>
+              <w:t>Si occupa di</w:t>
+            </w:r>
+            <w:r>
+              <w:rPr>
+                <w:sz w:val="28"/>
+                <w:szCs w:val="28"/>
+              </w:rPr>
+              <w:t xml:space="preserve"> modificare o inserire una didascalia ad un post precedentemente creato.</w:t>
+            </w:r>
+          </w:p>
+        </w:tc>
+      </w:tr>
+      <w:tr>
+        <w:tc>
+          <w:tcPr>
             <w:tcW w:w="3653" w:type="dxa"/>
           </w:tcPr>
           <w:p>
@@ -1475,77 +3134,65 @@
                 <w:sz w:val="28"/>
                 <w:szCs w:val="28"/>
               </w:rPr>
-              <w:t>AggiungiVotazione_Boundary</w:t>
+              <w:t>ModificaDidascalia_Boundary</w:t>
             </w:r>
             <w:proofErr w:type="spellEnd"/>
           </w:p>
         </w:tc>
-      </w:tr>
-      <w:tr>
-        <w:tc>
-          <w:tcPr>
-            <w:tcW w:w="2574" w:type="dxa"/>
-          </w:tcPr>
-          <w:p>
-            <w:pPr>
-              <w:jc w:val="center"/>
-              <w:rPr>
-                <w:sz w:val="28"/>
-                <w:szCs w:val="28"/>
-              </w:rPr>
-            </w:pPr>
-          </w:p>
-        </w:tc>
-        <w:tc>
-          <w:tcPr>
-            <w:tcW w:w="3401" w:type="dxa"/>
-          </w:tcPr>
-          <w:p>
-            <w:pPr>
-              <w:jc w:val="center"/>
-              <w:rPr>
-                <w:sz w:val="28"/>
-                <w:szCs w:val="28"/>
-              </w:rPr>
-            </w:pPr>
-            <w:proofErr w:type="spellStart"/>
-            <w:r>
-              <w:rPr>
-                <w:sz w:val="28"/>
-                <w:szCs w:val="28"/>
-              </w:rPr>
-              <w:t>ModificaDidascalia_Control</w:t>
-            </w:r>
-            <w:proofErr w:type="spellEnd"/>
-          </w:p>
-        </w:tc>
-        <w:tc>
-          <w:tcPr>
-            <w:tcW w:w="3653" w:type="dxa"/>
-          </w:tcPr>
-          <w:p>
-            <w:pPr>
-              <w:jc w:val="center"/>
-              <w:rPr>
-                <w:sz w:val="28"/>
-                <w:szCs w:val="28"/>
-              </w:rPr>
-            </w:pPr>
-            <w:proofErr w:type="spellStart"/>
-            <w:r>
-              <w:rPr>
-                <w:sz w:val="28"/>
-                <w:szCs w:val="28"/>
-              </w:rPr>
-              <w:t>ModificaDidascalia_Boundary</w:t>
-            </w:r>
-            <w:proofErr w:type="spellEnd"/>
+        <w:tc>
+          <w:tcPr>
+            <w:tcW w:w="1306" w:type="dxa"/>
+          </w:tcPr>
+          <w:p>
+            <w:pPr>
+              <w:jc w:val="center"/>
+              <w:rPr>
+                <w:sz w:val="28"/>
+                <w:szCs w:val="28"/>
+              </w:rPr>
+            </w:pPr>
+            <w:r>
+              <w:rPr>
+                <w:sz w:val="28"/>
+                <w:szCs w:val="28"/>
+              </w:rPr>
+              <w:t>Boundary</w:t>
+            </w:r>
+          </w:p>
+        </w:tc>
+        <w:tc>
+          <w:tcPr>
+            <w:tcW w:w="4669" w:type="dxa"/>
+          </w:tcPr>
+          <w:p>
+            <w:pPr>
+              <w:jc w:val="center"/>
+              <w:rPr>
+                <w:sz w:val="28"/>
+                <w:szCs w:val="28"/>
+              </w:rPr>
+            </w:pPr>
+            <w:r>
+              <w:rPr>
+                <w:sz w:val="28"/>
+                <w:szCs w:val="28"/>
+              </w:rPr>
+              <w:t>Bottone che permette la modifica della didascalia di un post, appena aggiunta o modificata.</w:t>
+            </w:r>
           </w:p>
         </w:tc>
       </w:tr>
     </w:tbl>
-    <w:p/>
-    <w:p/>
+    <w:p>
+      <w:pPr>
+        <w:rPr>
+          <w:rFonts w:ascii="Helvetica" w:hAnsi="Helvetica" w:cs="Helvetica"/>
+          <w:color w:val="FF0000"/>
+          <w:sz w:val="32"/>
+          <w:szCs w:val="32"/>
+        </w:rPr>
+      </w:pPr>
+    </w:p>
     <w:p>
       <w:pPr>
         <w:rPr>
@@ -1591,8 +3238,8 @@
       </w:tblPr>
       <w:tblGrid>
         <w:gridCol w:w="3209"/>
-        <w:gridCol w:w="3209"/>
-        <w:gridCol w:w="3210"/>
+        <w:gridCol w:w="1322"/>
+        <w:gridCol w:w="5097"/>
       </w:tblGrid>
       <w:tr>
         <w:tc>
@@ -1618,13 +3265,13 @@
                 <w:sz w:val="40"/>
                 <w:szCs w:val="40"/>
               </w:rPr>
-              <w:t>Entity</w:t>
-            </w:r>
-          </w:p>
-        </w:tc>
-        <w:tc>
-          <w:tcPr>
-            <w:tcW w:w="3209" w:type="dxa"/>
+              <w:t>Nome</w:t>
+            </w:r>
+          </w:p>
+        </w:tc>
+        <w:tc>
+          <w:tcPr>
+            <w:tcW w:w="1322" w:type="dxa"/>
           </w:tcPr>
           <w:p>
             <w:pPr>
@@ -1642,13 +3289,13 @@
                 <w:sz w:val="40"/>
                 <w:szCs w:val="40"/>
               </w:rPr>
-              <w:t>Control</w:t>
-            </w:r>
-          </w:p>
-        </w:tc>
-        <w:tc>
-          <w:tcPr>
-            <w:tcW w:w="3210" w:type="dxa"/>
+              <w:t>Tipo</w:t>
+            </w:r>
+          </w:p>
+        </w:tc>
+        <w:tc>
+          <w:tcPr>
+            <w:tcW w:w="5097" w:type="dxa"/>
           </w:tcPr>
           <w:p>
             <w:pPr>
@@ -1666,142 +3313,239 @@
                 <w:sz w:val="40"/>
                 <w:szCs w:val="40"/>
               </w:rPr>
+              <w:t>Descrizione</w:t>
+            </w:r>
+          </w:p>
+        </w:tc>
+      </w:tr>
+      <w:tr>
+        <w:tc>
+          <w:tcPr>
+            <w:tcW w:w="3209" w:type="dxa"/>
+          </w:tcPr>
+          <w:p>
+            <w:pPr>
+              <w:jc w:val="center"/>
+              <w:rPr>
+                <w:sz w:val="28"/>
+                <w:szCs w:val="28"/>
+              </w:rPr>
+            </w:pPr>
+            <w:proofErr w:type="spellStart"/>
+            <w:r>
+              <w:rPr>
+                <w:sz w:val="28"/>
+                <w:szCs w:val="28"/>
+              </w:rPr>
+              <w:t>RicercaUtente_Control</w:t>
+            </w:r>
+            <w:proofErr w:type="spellEnd"/>
+          </w:p>
+        </w:tc>
+        <w:tc>
+          <w:tcPr>
+            <w:tcW w:w="1322" w:type="dxa"/>
+          </w:tcPr>
+          <w:p>
+            <w:pPr>
+              <w:jc w:val="center"/>
+              <w:rPr>
+                <w:sz w:val="28"/>
+                <w:szCs w:val="28"/>
+              </w:rPr>
+            </w:pPr>
+            <w:r>
+              <w:rPr>
+                <w:sz w:val="28"/>
+                <w:szCs w:val="28"/>
+              </w:rPr>
+              <w:t>Control</w:t>
+            </w:r>
+          </w:p>
+        </w:tc>
+        <w:tc>
+          <w:tcPr>
+            <w:tcW w:w="5097" w:type="dxa"/>
+          </w:tcPr>
+          <w:p>
+            <w:pPr>
+              <w:jc w:val="center"/>
+              <w:rPr>
+                <w:sz w:val="28"/>
+                <w:szCs w:val="28"/>
+              </w:rPr>
+            </w:pPr>
+            <w:r>
+              <w:rPr>
+                <w:sz w:val="28"/>
+                <w:szCs w:val="28"/>
+              </w:rPr>
+              <w:t>Si occupa di</w:t>
+            </w:r>
+            <w:r>
+              <w:rPr>
+                <w:sz w:val="28"/>
+                <w:szCs w:val="28"/>
+              </w:rPr>
+              <w:t xml:space="preserve"> mostrare il nome degli utenti che corrispondono alla ricerca effettuata dall’utente.</w:t>
+            </w:r>
+          </w:p>
+        </w:tc>
+      </w:tr>
+      <w:tr>
+        <w:tc>
+          <w:tcPr>
+            <w:tcW w:w="3209" w:type="dxa"/>
+          </w:tcPr>
+          <w:p>
+            <w:pPr>
+              <w:jc w:val="center"/>
+              <w:rPr>
+                <w:sz w:val="28"/>
+                <w:szCs w:val="28"/>
+              </w:rPr>
+            </w:pPr>
+            <w:proofErr w:type="spellStart"/>
+            <w:r>
+              <w:rPr>
+                <w:sz w:val="28"/>
+                <w:szCs w:val="28"/>
+              </w:rPr>
+              <w:t>RicercaTag_Control</w:t>
+            </w:r>
+            <w:proofErr w:type="spellEnd"/>
+          </w:p>
+        </w:tc>
+        <w:tc>
+          <w:tcPr>
+            <w:tcW w:w="1322" w:type="dxa"/>
+          </w:tcPr>
+          <w:p>
+            <w:pPr>
+              <w:jc w:val="center"/>
+              <w:rPr>
+                <w:sz w:val="28"/>
+                <w:szCs w:val="28"/>
+              </w:rPr>
+            </w:pPr>
+            <w:r>
+              <w:rPr>
+                <w:sz w:val="28"/>
+                <w:szCs w:val="28"/>
+              </w:rPr>
+              <w:t>Control</w:t>
+            </w:r>
+          </w:p>
+        </w:tc>
+        <w:tc>
+          <w:tcPr>
+            <w:tcW w:w="5097" w:type="dxa"/>
+          </w:tcPr>
+          <w:p>
+            <w:pPr>
+              <w:jc w:val="center"/>
+              <w:rPr>
+                <w:sz w:val="28"/>
+                <w:szCs w:val="28"/>
+              </w:rPr>
+            </w:pPr>
+            <w:r>
+              <w:rPr>
+                <w:sz w:val="28"/>
+                <w:szCs w:val="28"/>
+              </w:rPr>
+              <w:t>Si occupa di</w:t>
+            </w:r>
+            <w:r>
+              <w:rPr>
+                <w:sz w:val="28"/>
+                <w:szCs w:val="28"/>
+              </w:rPr>
+              <w:t xml:space="preserve"> mostrare i post degli utenti che contengono nella didascalia uno o più tag che corrispondono alla ricerca effettuata dall’utente.</w:t>
+            </w:r>
+          </w:p>
+        </w:tc>
+      </w:tr>
+      <w:tr>
+        <w:tc>
+          <w:tcPr>
+            <w:tcW w:w="3209" w:type="dxa"/>
+          </w:tcPr>
+          <w:p>
+            <w:pPr>
+              <w:jc w:val="center"/>
+              <w:rPr>
+                <w:sz w:val="28"/>
+                <w:szCs w:val="28"/>
+              </w:rPr>
+            </w:pPr>
+            <w:proofErr w:type="spellStart"/>
+            <w:r>
+              <w:rPr>
+                <w:sz w:val="28"/>
+                <w:szCs w:val="28"/>
+              </w:rPr>
+              <w:t>Ricerca_Boundary</w:t>
+            </w:r>
+            <w:proofErr w:type="spellEnd"/>
+          </w:p>
+        </w:tc>
+        <w:tc>
+          <w:tcPr>
+            <w:tcW w:w="1322" w:type="dxa"/>
+          </w:tcPr>
+          <w:p>
+            <w:pPr>
+              <w:jc w:val="center"/>
+              <w:rPr>
+                <w:sz w:val="28"/>
+                <w:szCs w:val="28"/>
+              </w:rPr>
+            </w:pPr>
+            <w:r>
+              <w:rPr>
+                <w:sz w:val="28"/>
+                <w:szCs w:val="28"/>
+              </w:rPr>
               <w:t>Boundary</w:t>
             </w:r>
           </w:p>
         </w:tc>
-      </w:tr>
-      <w:tr>
-        <w:tc>
-          <w:tcPr>
-            <w:tcW w:w="3209" w:type="dxa"/>
-          </w:tcPr>
-          <w:p>
-            <w:pPr>
-              <w:jc w:val="center"/>
-              <w:rPr>
-                <w:sz w:val="28"/>
-                <w:szCs w:val="28"/>
-              </w:rPr>
-            </w:pPr>
-          </w:p>
-        </w:tc>
-        <w:tc>
-          <w:tcPr>
-            <w:tcW w:w="3209" w:type="dxa"/>
-          </w:tcPr>
-          <w:p>
-            <w:pPr>
-              <w:jc w:val="center"/>
-              <w:rPr>
-                <w:sz w:val="28"/>
-                <w:szCs w:val="28"/>
-              </w:rPr>
-            </w:pPr>
-            <w:proofErr w:type="spellStart"/>
-            <w:r>
-              <w:rPr>
-                <w:sz w:val="28"/>
-                <w:szCs w:val="28"/>
-              </w:rPr>
-              <w:t>RicercaUtente_Control</w:t>
-            </w:r>
-            <w:proofErr w:type="spellEnd"/>
-          </w:p>
-        </w:tc>
-        <w:tc>
-          <w:tcPr>
-            <w:tcW w:w="3210" w:type="dxa"/>
-          </w:tcPr>
-          <w:p>
-            <w:pPr>
-              <w:jc w:val="center"/>
-              <w:rPr>
-                <w:sz w:val="28"/>
-                <w:szCs w:val="28"/>
-              </w:rPr>
-            </w:pPr>
-            <w:proofErr w:type="spellStart"/>
-            <w:r>
-              <w:rPr>
-                <w:sz w:val="28"/>
-                <w:szCs w:val="28"/>
-              </w:rPr>
-              <w:t>RicercaUtente_Boundary</w:t>
-            </w:r>
-            <w:proofErr w:type="spellEnd"/>
-          </w:p>
-        </w:tc>
-      </w:tr>
-      <w:tr>
-        <w:tc>
-          <w:tcPr>
-            <w:tcW w:w="3209" w:type="dxa"/>
-          </w:tcPr>
-          <w:p>
-            <w:pPr>
-              <w:jc w:val="center"/>
-              <w:rPr>
-                <w:sz w:val="28"/>
-                <w:szCs w:val="28"/>
-              </w:rPr>
-            </w:pPr>
-          </w:p>
-        </w:tc>
-        <w:tc>
-          <w:tcPr>
-            <w:tcW w:w="3209" w:type="dxa"/>
-          </w:tcPr>
-          <w:p>
-            <w:pPr>
-              <w:jc w:val="center"/>
-              <w:rPr>
-                <w:sz w:val="28"/>
-                <w:szCs w:val="28"/>
-              </w:rPr>
-            </w:pPr>
-            <w:proofErr w:type="spellStart"/>
-            <w:r>
-              <w:rPr>
-                <w:sz w:val="28"/>
-                <w:szCs w:val="28"/>
-              </w:rPr>
-              <w:t>RicercaTag_Control</w:t>
-            </w:r>
-            <w:proofErr w:type="spellEnd"/>
-          </w:p>
-        </w:tc>
-        <w:tc>
-          <w:tcPr>
-            <w:tcW w:w="3210" w:type="dxa"/>
-          </w:tcPr>
-          <w:p>
-            <w:pPr>
-              <w:jc w:val="center"/>
-              <w:rPr>
-                <w:sz w:val="28"/>
-                <w:szCs w:val="28"/>
-              </w:rPr>
-            </w:pPr>
-            <w:proofErr w:type="spellStart"/>
-            <w:r>
-              <w:rPr>
-                <w:sz w:val="28"/>
-                <w:szCs w:val="28"/>
-              </w:rPr>
-              <w:t>RicercaTag_Boundary</w:t>
-            </w:r>
-            <w:proofErr w:type="spellEnd"/>
+        <w:tc>
+          <w:tcPr>
+            <w:tcW w:w="5097" w:type="dxa"/>
+          </w:tcPr>
+          <w:p>
+            <w:pPr>
+              <w:jc w:val="center"/>
+              <w:rPr>
+                <w:sz w:val="28"/>
+                <w:szCs w:val="28"/>
+              </w:rPr>
+            </w:pPr>
+            <w:r>
+              <w:rPr>
+                <w:sz w:val="28"/>
+                <w:szCs w:val="28"/>
+              </w:rPr>
+              <w:t>Bottone che permette di confermare la ricerca effettuata per utente o per tag</w:t>
+            </w:r>
+            <w:bookmarkStart w:id="0" w:name="_GoBack"/>
+            <w:bookmarkEnd w:id="0"/>
+            <w:r>
+              <w:rPr>
+                <w:sz w:val="28"/>
+                <w:szCs w:val="28"/>
+              </w:rPr>
+              <w:t>.</w:t>
+            </w:r>
           </w:p>
         </w:tc>
       </w:tr>
     </w:tbl>
     <w:p/>
     <w:p/>
-    <w:p>
-      <w:bookmarkStart w:id="0" w:name="_GoBack"/>
-      <w:bookmarkEnd w:id="0"/>
-    </w:p>
+    <w:p/>
     <w:sectPr>
       <w:pgSz w:w="11906" w:h="16838"/>
       <w:pgMar w:top="1417" w:right="1134" w:bottom="1134" w:left="1134" w:header="708" w:footer="708" w:gutter="0"/>
@@ -2560,7 +4304,7 @@
 </file>
 
 <file path=customXml/itemProps1.xml><?xml version="1.0" encoding="utf-8"?>
-<ds:datastoreItem xmlns:ds="http://schemas.openxmlformats.org/officeDocument/2006/customXml" ds:itemID="{7258094B-0F98-4139-99DD-5F8C4E1C47BE}">
+<ds:datastoreItem xmlns:ds="http://schemas.openxmlformats.org/officeDocument/2006/customXml" ds:itemID="{BC5AB9CC-72E9-48BF-BDF1-2228856F4DB4}">
   <ds:schemaRefs>
     <ds:schemaRef ds:uri="http://schemas.openxmlformats.org/officeDocument/2006/bibliography"/>
   </ds:schemaRefs>

</xml_diff>

<commit_message>
Added Mockups, rf and use cases
Added Administration features, with mockups and use cases, modified rf too
</commit_message>
<xml_diff>
--- a/Documentazione/Documenti Condivisi/Object Model.docx
+++ b/Documentazione/Documenti Condivisi/Object Model.docx
@@ -201,7 +201,6 @@
                 <w:szCs w:val="28"/>
               </w:rPr>
             </w:pPr>
-            <w:proofErr w:type="spellStart"/>
             <w:r>
               <w:rPr>
                 <w:sz w:val="28"/>
@@ -209,7 +208,6 @@
               </w:rPr>
               <w:t>Registrazione_Control</w:t>
             </w:r>
-            <w:proofErr w:type="spellEnd"/>
           </w:p>
         </w:tc>
         <w:tc>
@@ -250,14 +248,23 @@
                 <w:sz w:val="28"/>
                 <w:szCs w:val="28"/>
               </w:rPr>
-              <w:t>Si occupa di</w:t>
-            </w:r>
-            <w:r>
-              <w:rPr>
-                <w:sz w:val="28"/>
-                <w:szCs w:val="28"/>
-              </w:rPr>
-              <w:t xml:space="preserve"> ricevere le informazioni inserite dall’utente durante la registrazione, effettuare diversi controlli e registrare un nuovo utente su Exigram.</w:t>
+              <w:t>Si occupa di ricevere le informazioni inserite dall’utente durante la registrazione, effettuare diversi controlli e registrare u</w:t>
+            </w:r>
+            <w:r>
+              <w:rPr>
+                <w:sz w:val="28"/>
+                <w:szCs w:val="28"/>
+              </w:rPr>
+              <w:t>****</w:t>
+            </w:r>
+            <w:bookmarkStart w:id="0" w:name="_GoBack"/>
+            <w:bookmarkEnd w:id="0"/>
+            <w:r>
+              <w:rPr>
+                <w:sz w:val="28"/>
+                <w:szCs w:val="28"/>
+              </w:rPr>
+              <w:t>.</w:t>
             </w:r>
           </w:p>
         </w:tc>
@@ -275,7 +282,6 @@
                 <w:szCs w:val="28"/>
               </w:rPr>
             </w:pPr>
-            <w:proofErr w:type="spellStart"/>
             <w:r>
               <w:rPr>
                 <w:sz w:val="28"/>
@@ -283,7 +289,6 @@
               </w:rPr>
               <w:t>Registrazione_Boundary</w:t>
             </w:r>
-            <w:proofErr w:type="spellEnd"/>
           </w:p>
         </w:tc>
         <w:tc>
@@ -342,7 +347,6 @@
                 <w:szCs w:val="28"/>
               </w:rPr>
             </w:pPr>
-            <w:proofErr w:type="spellStart"/>
             <w:r>
               <w:rPr>
                 <w:sz w:val="28"/>
@@ -350,7 +354,6 @@
               </w:rPr>
               <w:t>Login_Control</w:t>
             </w:r>
-            <w:proofErr w:type="spellEnd"/>
           </w:p>
         </w:tc>
         <w:tc>
@@ -391,14 +394,7 @@
                 <w:sz w:val="28"/>
                 <w:szCs w:val="28"/>
               </w:rPr>
-              <w:t>Si occupa di</w:t>
-            </w:r>
-            <w:r>
-              <w:rPr>
-                <w:sz w:val="28"/>
-                <w:szCs w:val="28"/>
-              </w:rPr>
-              <w:t xml:space="preserve"> ricevere le credenziali inserite dall’utente, verificarne la correttezza ed effettuare l’accesso ad Exigram.</w:t>
+              <w:t>Si occupa di ricevere le credenziali inserite dall’utente, verificarne la correttezza ed effettuare l’accesso ad Exigram.</w:t>
             </w:r>
           </w:p>
         </w:tc>
@@ -416,7 +412,6 @@
                 <w:szCs w:val="28"/>
               </w:rPr>
             </w:pPr>
-            <w:proofErr w:type="spellStart"/>
             <w:r>
               <w:rPr>
                 <w:sz w:val="28"/>
@@ -424,7 +419,6 @@
               </w:rPr>
               <w:t>Login_Boundary</w:t>
             </w:r>
-            <w:proofErr w:type="spellEnd"/>
           </w:p>
         </w:tc>
         <w:tc>
@@ -483,7 +477,6 @@
                 <w:szCs w:val="28"/>
               </w:rPr>
             </w:pPr>
-            <w:proofErr w:type="spellStart"/>
             <w:r>
               <w:rPr>
                 <w:sz w:val="28"/>
@@ -491,7 +484,6 @@
               </w:rPr>
               <w:t>Logout_Control</w:t>
             </w:r>
-            <w:proofErr w:type="spellEnd"/>
           </w:p>
         </w:tc>
         <w:tc>
@@ -532,14 +524,7 @@
                 <w:sz w:val="28"/>
                 <w:szCs w:val="28"/>
               </w:rPr>
-              <w:t>Si occupa di</w:t>
-            </w:r>
-            <w:r>
-              <w:rPr>
-                <w:sz w:val="28"/>
-                <w:szCs w:val="28"/>
-              </w:rPr>
-              <w:t xml:space="preserve"> far disconnettere l’utente da Exigram, salvando tutte le operazioni effettuate.</w:t>
+              <w:t>Si occupa di far disconnettere l’utente da Exigram, salvando tutte le operazioni effettuate.</w:t>
             </w:r>
           </w:p>
         </w:tc>
@@ -557,7 +542,6 @@
                 <w:szCs w:val="28"/>
               </w:rPr>
             </w:pPr>
-            <w:proofErr w:type="spellStart"/>
             <w:r>
               <w:rPr>
                 <w:sz w:val="28"/>
@@ -565,7 +549,6 @@
               </w:rPr>
               <w:t>Logout_Boundary</w:t>
             </w:r>
-            <w:proofErr w:type="spellEnd"/>
           </w:p>
         </w:tc>
         <w:tc>
@@ -624,7 +607,6 @@
                 <w:szCs w:val="28"/>
               </w:rPr>
             </w:pPr>
-            <w:proofErr w:type="spellStart"/>
             <w:r>
               <w:rPr>
                 <w:sz w:val="28"/>
@@ -632,7 +614,6 @@
               </w:rPr>
               <w:t>RecuperoPassword_Control</w:t>
             </w:r>
-            <w:proofErr w:type="spellEnd"/>
           </w:p>
         </w:tc>
         <w:tc>
@@ -673,14 +654,7 @@
                 <w:sz w:val="28"/>
                 <w:szCs w:val="28"/>
               </w:rPr>
-              <w:t>Si occupa di</w:t>
-            </w:r>
-            <w:r>
-              <w:rPr>
-                <w:sz w:val="28"/>
-                <w:szCs w:val="28"/>
-              </w:rPr>
-              <w:t xml:space="preserve"> </w:t>
+              <w:t xml:space="preserve">Si occupa di </w:t>
             </w:r>
             <w:r>
               <w:rPr>
@@ -705,7 +679,6 @@
                 <w:szCs w:val="28"/>
               </w:rPr>
             </w:pPr>
-            <w:proofErr w:type="spellStart"/>
             <w:r>
               <w:rPr>
                 <w:sz w:val="28"/>
@@ -713,7 +686,6 @@
               </w:rPr>
               <w:t>RecuperoPassword_Boundary</w:t>
             </w:r>
-            <w:proofErr w:type="spellEnd"/>
           </w:p>
         </w:tc>
         <w:tc>
@@ -800,7 +772,6 @@
           <w:sz w:val="32"/>
           <w:szCs w:val="32"/>
         </w:rPr>
-        <w:lastRenderedPageBreak/>
         <w:t>2</w:t>
       </w:r>
       <w:r>
@@ -857,6 +828,7 @@
                 <w:sz w:val="40"/>
                 <w:szCs w:val="40"/>
               </w:rPr>
+              <w:lastRenderedPageBreak/>
               <w:t>Nome</w:t>
             </w:r>
           </w:p>
@@ -988,7 +960,6 @@
                 <w:szCs w:val="28"/>
               </w:rPr>
             </w:pPr>
-            <w:proofErr w:type="spellStart"/>
             <w:r>
               <w:rPr>
                 <w:sz w:val="28"/>
@@ -996,7 +967,6 @@
               </w:rPr>
               <w:t>ModificaImmagine_Control</w:t>
             </w:r>
-            <w:proofErr w:type="spellEnd"/>
           </w:p>
         </w:tc>
         <w:tc>
@@ -1062,7 +1032,6 @@
                 <w:szCs w:val="28"/>
               </w:rPr>
             </w:pPr>
-            <w:proofErr w:type="spellStart"/>
             <w:r>
               <w:rPr>
                 <w:sz w:val="28"/>
@@ -1070,7 +1039,6 @@
               </w:rPr>
               <w:t>ModificaImmagine_Boundary</w:t>
             </w:r>
-            <w:proofErr w:type="spellEnd"/>
           </w:p>
         </w:tc>
         <w:tc>
@@ -1129,7 +1097,6 @@
                 <w:szCs w:val="28"/>
               </w:rPr>
             </w:pPr>
-            <w:proofErr w:type="spellStart"/>
             <w:r>
               <w:rPr>
                 <w:sz w:val="28"/>
@@ -1137,7 +1104,6 @@
               </w:rPr>
               <w:t>AggiuntaCompanion_Control</w:t>
             </w:r>
-            <w:proofErr w:type="spellEnd"/>
           </w:p>
         </w:tc>
         <w:tc>
@@ -1203,7 +1169,6 @@
                 <w:szCs w:val="28"/>
               </w:rPr>
             </w:pPr>
-            <w:proofErr w:type="spellStart"/>
             <w:r>
               <w:rPr>
                 <w:sz w:val="28"/>
@@ -1211,7 +1176,6 @@
               </w:rPr>
               <w:t>AggiuntaCompanion_Boundary</w:t>
             </w:r>
-            <w:proofErr w:type="spellEnd"/>
           </w:p>
         </w:tc>
         <w:tc>
@@ -1270,7 +1234,6 @@
                 <w:szCs w:val="28"/>
               </w:rPr>
             </w:pPr>
-            <w:proofErr w:type="spellStart"/>
             <w:r>
               <w:rPr>
                 <w:sz w:val="28"/>
@@ -1278,7 +1241,6 @@
               </w:rPr>
               <w:t>RimuoviCompanion_Control</w:t>
             </w:r>
-            <w:proofErr w:type="spellEnd"/>
           </w:p>
         </w:tc>
         <w:tc>
@@ -1344,7 +1306,6 @@
                 <w:szCs w:val="28"/>
               </w:rPr>
             </w:pPr>
-            <w:proofErr w:type="spellStart"/>
             <w:r>
               <w:rPr>
                 <w:sz w:val="28"/>
@@ -1352,7 +1313,6 @@
               </w:rPr>
               <w:t>RimuoviCompanion_Boundary</w:t>
             </w:r>
-            <w:proofErr w:type="spellEnd"/>
           </w:p>
         </w:tc>
         <w:tc>
@@ -1411,7 +1371,6 @@
                 <w:szCs w:val="28"/>
               </w:rPr>
             </w:pPr>
-            <w:proofErr w:type="spellStart"/>
             <w:r>
               <w:rPr>
                 <w:sz w:val="28"/>
@@ -1419,7 +1378,6 @@
               </w:rPr>
               <w:t>ModificaProfilo_Control</w:t>
             </w:r>
-            <w:proofErr w:type="spellEnd"/>
           </w:p>
         </w:tc>
         <w:tc>
@@ -1485,7 +1443,6 @@
                 <w:szCs w:val="28"/>
               </w:rPr>
             </w:pPr>
-            <w:proofErr w:type="spellStart"/>
             <w:r>
               <w:rPr>
                 <w:sz w:val="28"/>
@@ -1493,7 +1450,6 @@
               </w:rPr>
               <w:t>ModificaProfilo_Boundary</w:t>
             </w:r>
-            <w:proofErr w:type="spellEnd"/>
           </w:p>
         </w:tc>
         <w:tc>
@@ -1552,7 +1508,6 @@
                 <w:szCs w:val="28"/>
               </w:rPr>
             </w:pPr>
-            <w:proofErr w:type="spellStart"/>
             <w:r>
               <w:rPr>
                 <w:sz w:val="28"/>
@@ -1560,7 +1515,6 @@
               </w:rPr>
               <w:t>ModificaPassword_Control</w:t>
             </w:r>
-            <w:proofErr w:type="spellEnd"/>
           </w:p>
         </w:tc>
         <w:tc>
@@ -1626,7 +1580,6 @@
                 <w:szCs w:val="28"/>
               </w:rPr>
             </w:pPr>
-            <w:proofErr w:type="spellStart"/>
             <w:r>
               <w:rPr>
                 <w:sz w:val="28"/>
@@ -1634,7 +1587,6 @@
               </w:rPr>
               <w:t>ModificaPassword_Boundary</w:t>
             </w:r>
-            <w:proofErr w:type="spellEnd"/>
           </w:p>
         </w:tc>
         <w:tc>
@@ -1693,7 +1645,6 @@
                 <w:szCs w:val="28"/>
               </w:rPr>
             </w:pPr>
-            <w:proofErr w:type="spellStart"/>
             <w:r>
               <w:rPr>
                 <w:sz w:val="28"/>
@@ -1701,7 +1652,6 @@
               </w:rPr>
               <w:t>VisualizzaUtente_Control</w:t>
             </w:r>
-            <w:proofErr w:type="spellEnd"/>
           </w:p>
         </w:tc>
         <w:tc>
@@ -1767,16 +1717,94 @@
                 <w:szCs w:val="28"/>
               </w:rPr>
             </w:pPr>
-            <w:proofErr w:type="spellStart"/>
+            <w:r>
+              <w:rPr>
+                <w:sz w:val="28"/>
+                <w:szCs w:val="28"/>
+              </w:rPr>
+              <w:t>VisualizzaUtente_Boundary</w:t>
+            </w:r>
+          </w:p>
+        </w:tc>
+        <w:tc>
+          <w:tcPr>
+            <w:tcW w:w="1181" w:type="dxa"/>
+          </w:tcPr>
+          <w:p>
+            <w:pPr>
+              <w:jc w:val="center"/>
+              <w:rPr>
+                <w:sz w:val="28"/>
+                <w:szCs w:val="28"/>
+              </w:rPr>
+            </w:pPr>
+            <w:r>
+              <w:rPr>
+                <w:sz w:val="28"/>
+                <w:szCs w:val="28"/>
+              </w:rPr>
+              <w:t>Boundary</w:t>
+            </w:r>
+          </w:p>
+        </w:tc>
+        <w:tc>
+          <w:tcPr>
+            <w:tcW w:w="4671" w:type="dxa"/>
+          </w:tcPr>
+          <w:p>
+            <w:pPr>
+              <w:jc w:val="center"/>
+              <w:rPr>
+                <w:sz w:val="28"/>
+                <w:szCs w:val="28"/>
+              </w:rPr>
+            </w:pPr>
+            <w:r>
+              <w:rPr>
+                <w:sz w:val="28"/>
+                <w:szCs w:val="28"/>
+              </w:rPr>
+              <w:t xml:space="preserve">Icona in cui è presente l’immagine del profilo utente, che se cliccata </w:t>
+            </w:r>
             <w:r>
               <w:rPr>
                 <w:sz w:val="28"/>
                 <w:szCs w:val="28"/>
               </w:rPr>
               <w:lastRenderedPageBreak/>
-              <w:t>VisualizzaUtente_Boundary</w:t>
-            </w:r>
-            <w:proofErr w:type="spellEnd"/>
+              <w:t xml:space="preserve">visualizza </w:t>
+            </w:r>
+            <w:r>
+              <w:rPr>
+                <w:sz w:val="28"/>
+                <w:szCs w:val="28"/>
+              </w:rPr>
+              <w:t>la pagina del relativo utente.</w:t>
+            </w:r>
+          </w:p>
+        </w:tc>
+      </w:tr>
+      <w:tr>
+        <w:tc>
+          <w:tcPr>
+            <w:tcW w:w="3776" w:type="dxa"/>
+          </w:tcPr>
+          <w:p>
+            <w:pPr>
+              <w:jc w:val="center"/>
+              <w:rPr>
+                <w:sz w:val="28"/>
+                <w:szCs w:val="28"/>
+              </w:rPr>
+            </w:pPr>
+            <w:r>
+              <w:rPr>
+                <w:sz w:val="28"/>
+                <w:szCs w:val="28"/>
+              </w:rPr>
+              <w:lastRenderedPageBreak/>
+              <w:t>EliminaUtente_Control</w:t>
+            </w:r>
           </w:p>
         </w:tc>
         <w:tc>
@@ -1796,7 +1824,7 @@
                 <w:sz w:val="28"/>
                 <w:szCs w:val="28"/>
               </w:rPr>
-              <w:t>Boundary</w:t>
+              <w:t>Control</w:t>
             </w:r>
           </w:p>
         </w:tc>
@@ -1817,14 +1845,21 @@
                 <w:sz w:val="28"/>
                 <w:szCs w:val="28"/>
               </w:rPr>
-              <w:t xml:space="preserve">Icona in cui è presente l’immagine del profilo utente, che se cliccata visualizza </w:t>
-            </w:r>
-            <w:r>
-              <w:rPr>
-                <w:sz w:val="28"/>
-                <w:szCs w:val="28"/>
-              </w:rPr>
-              <w:t>la pagina del relativo utente.</w:t>
+              <w:t>Si occupa d</w:t>
+            </w:r>
+            <w:r>
+              <w:rPr>
+                <w:sz w:val="28"/>
+                <w:szCs w:val="28"/>
+              </w:rPr>
+              <w:t>ella eliminazione dell’account personale Exigram</w:t>
+            </w:r>
+            <w:r>
+              <w:rPr>
+                <w:sz w:val="28"/>
+                <w:szCs w:val="28"/>
+              </w:rPr>
+              <w:t>.</w:t>
             </w:r>
           </w:p>
         </w:tc>
@@ -1842,88 +1877,6 @@
                 <w:szCs w:val="28"/>
               </w:rPr>
             </w:pPr>
-            <w:proofErr w:type="spellStart"/>
-            <w:r>
-              <w:rPr>
-                <w:sz w:val="28"/>
-                <w:szCs w:val="28"/>
-              </w:rPr>
-              <w:t>EliminaUtente_Control</w:t>
-            </w:r>
-            <w:proofErr w:type="spellEnd"/>
-          </w:p>
-        </w:tc>
-        <w:tc>
-          <w:tcPr>
-            <w:tcW w:w="1181" w:type="dxa"/>
-          </w:tcPr>
-          <w:p>
-            <w:pPr>
-              <w:jc w:val="center"/>
-              <w:rPr>
-                <w:sz w:val="28"/>
-                <w:szCs w:val="28"/>
-              </w:rPr>
-            </w:pPr>
-            <w:r>
-              <w:rPr>
-                <w:sz w:val="28"/>
-                <w:szCs w:val="28"/>
-              </w:rPr>
-              <w:t>Control</w:t>
-            </w:r>
-          </w:p>
-        </w:tc>
-        <w:tc>
-          <w:tcPr>
-            <w:tcW w:w="4671" w:type="dxa"/>
-          </w:tcPr>
-          <w:p>
-            <w:pPr>
-              <w:jc w:val="center"/>
-              <w:rPr>
-                <w:sz w:val="28"/>
-                <w:szCs w:val="28"/>
-              </w:rPr>
-            </w:pPr>
-            <w:r>
-              <w:rPr>
-                <w:sz w:val="28"/>
-                <w:szCs w:val="28"/>
-              </w:rPr>
-              <w:t>Si occupa d</w:t>
-            </w:r>
-            <w:r>
-              <w:rPr>
-                <w:sz w:val="28"/>
-                <w:szCs w:val="28"/>
-              </w:rPr>
-              <w:t>ella eliminazione dell’account personale Exigram</w:t>
-            </w:r>
-            <w:r>
-              <w:rPr>
-                <w:sz w:val="28"/>
-                <w:szCs w:val="28"/>
-              </w:rPr>
-              <w:t>.</w:t>
-            </w:r>
-          </w:p>
-        </w:tc>
-      </w:tr>
-      <w:tr>
-        <w:tc>
-          <w:tcPr>
-            <w:tcW w:w="3776" w:type="dxa"/>
-          </w:tcPr>
-          <w:p>
-            <w:pPr>
-              <w:jc w:val="center"/>
-              <w:rPr>
-                <w:sz w:val="28"/>
-                <w:szCs w:val="28"/>
-              </w:rPr>
-            </w:pPr>
-            <w:proofErr w:type="spellStart"/>
             <w:r>
               <w:rPr>
                 <w:sz w:val="28"/>
@@ -1931,7 +1884,6 @@
               </w:rPr>
               <w:t>EliminaUtente_Boundary</w:t>
             </w:r>
-            <w:proofErr w:type="spellEnd"/>
           </w:p>
         </w:tc>
         <w:tc>
@@ -2019,7 +1971,6 @@
           <w:sz w:val="32"/>
           <w:szCs w:val="32"/>
         </w:rPr>
-        <w:lastRenderedPageBreak/>
         <w:t>3</w:t>
       </w:r>
       <w:r>
@@ -2076,6 +2027,7 @@
                 <w:sz w:val="40"/>
                 <w:szCs w:val="40"/>
               </w:rPr>
+              <w:lastRenderedPageBreak/>
               <w:t>Nome</w:t>
             </w:r>
           </w:p>
@@ -2207,7 +2159,6 @@
                 <w:szCs w:val="28"/>
               </w:rPr>
             </w:pPr>
-            <w:proofErr w:type="spellStart"/>
             <w:r>
               <w:rPr>
                 <w:sz w:val="28"/>
@@ -2215,7 +2166,6 @@
               </w:rPr>
               <w:t>VisualizzaPost_Control</w:t>
             </w:r>
-            <w:proofErr w:type="spellEnd"/>
           </w:p>
         </w:tc>
         <w:tc>
@@ -2281,7 +2231,6 @@
                 <w:szCs w:val="28"/>
               </w:rPr>
             </w:pPr>
-            <w:proofErr w:type="spellStart"/>
             <w:r>
               <w:rPr>
                 <w:sz w:val="28"/>
@@ -2289,7 +2238,6 @@
               </w:rPr>
               <w:t>VisualizzaPost_Boundary</w:t>
             </w:r>
-            <w:proofErr w:type="spellEnd"/>
           </w:p>
         </w:tc>
         <w:tc>
@@ -2348,7 +2296,6 @@
                 <w:szCs w:val="28"/>
               </w:rPr>
             </w:pPr>
-            <w:proofErr w:type="spellStart"/>
             <w:r>
               <w:rPr>
                 <w:sz w:val="28"/>
@@ -2356,7 +2303,6 @@
               </w:rPr>
               <w:t>CaricaPost_Control</w:t>
             </w:r>
-            <w:proofErr w:type="spellEnd"/>
           </w:p>
         </w:tc>
         <w:tc>
@@ -2422,7 +2368,6 @@
                 <w:szCs w:val="28"/>
               </w:rPr>
             </w:pPr>
-            <w:proofErr w:type="spellStart"/>
             <w:r>
               <w:rPr>
                 <w:sz w:val="28"/>
@@ -2430,7 +2375,6 @@
               </w:rPr>
               <w:t>CaricaPost_Boundary</w:t>
             </w:r>
-            <w:proofErr w:type="spellEnd"/>
           </w:p>
         </w:tc>
         <w:tc>
@@ -2489,7 +2433,6 @@
                 <w:szCs w:val="28"/>
               </w:rPr>
             </w:pPr>
-            <w:proofErr w:type="spellStart"/>
             <w:r>
               <w:rPr>
                 <w:sz w:val="28"/>
@@ -2497,7 +2440,6 @@
               </w:rPr>
               <w:t>RimuoviPost_Control</w:t>
             </w:r>
-            <w:proofErr w:type="spellEnd"/>
           </w:p>
         </w:tc>
         <w:tc>
@@ -2563,7 +2505,6 @@
                 <w:szCs w:val="28"/>
               </w:rPr>
             </w:pPr>
-            <w:proofErr w:type="spellStart"/>
             <w:r>
               <w:rPr>
                 <w:sz w:val="28"/>
@@ -2571,7 +2512,6 @@
               </w:rPr>
               <w:t>RimuoviPost_Boundary</w:t>
             </w:r>
-            <w:proofErr w:type="spellEnd"/>
           </w:p>
         </w:tc>
         <w:tc>
@@ -2630,7 +2570,6 @@
                 <w:szCs w:val="28"/>
               </w:rPr>
             </w:pPr>
-            <w:proofErr w:type="spellStart"/>
             <w:r>
               <w:rPr>
                 <w:sz w:val="28"/>
@@ -2638,7 +2577,6 @@
               </w:rPr>
               <w:t>InserisciCommento_Control</w:t>
             </w:r>
-            <w:proofErr w:type="spellEnd"/>
           </w:p>
         </w:tc>
         <w:tc>
@@ -2704,7 +2642,6 @@
                 <w:szCs w:val="28"/>
               </w:rPr>
             </w:pPr>
-            <w:proofErr w:type="spellStart"/>
             <w:r>
               <w:rPr>
                 <w:sz w:val="28"/>
@@ -2712,7 +2649,6 @@
               </w:rPr>
               <w:t>InserisciCommento_Boundary</w:t>
             </w:r>
-            <w:proofErr w:type="spellEnd"/>
           </w:p>
         </w:tc>
         <w:tc>
@@ -2771,7 +2707,6 @@
                 <w:szCs w:val="28"/>
               </w:rPr>
             </w:pPr>
-            <w:proofErr w:type="spellStart"/>
             <w:r>
               <w:rPr>
                 <w:sz w:val="28"/>
@@ -2779,7 +2714,6 @@
               </w:rPr>
               <w:t>RimuoviCommento_Control</w:t>
             </w:r>
-            <w:proofErr w:type="spellEnd"/>
           </w:p>
         </w:tc>
         <w:tc>
@@ -2845,7 +2779,6 @@
                 <w:szCs w:val="28"/>
               </w:rPr>
             </w:pPr>
-            <w:proofErr w:type="spellStart"/>
             <w:r>
               <w:rPr>
                 <w:sz w:val="28"/>
@@ -2853,7 +2786,6 @@
               </w:rPr>
               <w:t>RimuoviCommento_Boundary</w:t>
             </w:r>
-            <w:proofErr w:type="spellEnd"/>
           </w:p>
         </w:tc>
         <w:tc>
@@ -2912,7 +2844,6 @@
                 <w:szCs w:val="28"/>
               </w:rPr>
             </w:pPr>
-            <w:proofErr w:type="spellStart"/>
             <w:r>
               <w:rPr>
                 <w:sz w:val="28"/>
@@ -2920,7 +2851,6 @@
               </w:rPr>
               <w:t>AggiungiVotazione_Control</w:t>
             </w:r>
-            <w:proofErr w:type="spellEnd"/>
           </w:p>
         </w:tc>
         <w:tc>
@@ -2986,7 +2916,6 @@
                 <w:szCs w:val="28"/>
               </w:rPr>
             </w:pPr>
-            <w:proofErr w:type="spellStart"/>
             <w:r>
               <w:rPr>
                 <w:sz w:val="28"/>
@@ -2995,7 +2924,6 @@
               <w:lastRenderedPageBreak/>
               <w:t>AggiungiVotazione_Boundary</w:t>
             </w:r>
-            <w:proofErr w:type="spellEnd"/>
           </w:p>
         </w:tc>
         <w:tc>
@@ -3054,7 +2982,6 @@
                 <w:szCs w:val="28"/>
               </w:rPr>
             </w:pPr>
-            <w:proofErr w:type="spellStart"/>
             <w:r>
               <w:rPr>
                 <w:sz w:val="28"/>
@@ -3062,7 +2989,6 @@
               </w:rPr>
               <w:t>ModificaDidascalia_Control</w:t>
             </w:r>
-            <w:proofErr w:type="spellEnd"/>
           </w:p>
         </w:tc>
         <w:tc>
@@ -3128,7 +3054,6 @@
                 <w:szCs w:val="28"/>
               </w:rPr>
             </w:pPr>
-            <w:proofErr w:type="spellStart"/>
             <w:r>
               <w:rPr>
                 <w:sz w:val="28"/>
@@ -3136,7 +3061,6 @@
               </w:rPr>
               <w:t>ModificaDidascalia_Boundary</w:t>
             </w:r>
-            <w:proofErr w:type="spellEnd"/>
           </w:p>
         </w:tc>
         <w:tc>
@@ -3331,7 +3255,6 @@
                 <w:szCs w:val="28"/>
               </w:rPr>
             </w:pPr>
-            <w:proofErr w:type="spellStart"/>
             <w:r>
               <w:rPr>
                 <w:sz w:val="28"/>
@@ -3339,7 +3262,6 @@
               </w:rPr>
               <w:t>RicercaUtente_Control</w:t>
             </w:r>
-            <w:proofErr w:type="spellEnd"/>
           </w:p>
         </w:tc>
         <w:tc>
@@ -3405,7 +3327,6 @@
                 <w:szCs w:val="28"/>
               </w:rPr>
             </w:pPr>
-            <w:proofErr w:type="spellStart"/>
             <w:r>
               <w:rPr>
                 <w:sz w:val="28"/>
@@ -3413,7 +3334,6 @@
               </w:rPr>
               <w:t>RicercaTag_Control</w:t>
             </w:r>
-            <w:proofErr w:type="spellEnd"/>
           </w:p>
         </w:tc>
         <w:tc>
@@ -3479,7 +3399,6 @@
                 <w:szCs w:val="28"/>
               </w:rPr>
             </w:pPr>
-            <w:proofErr w:type="spellStart"/>
             <w:r>
               <w:rPr>
                 <w:sz w:val="28"/>
@@ -3487,7 +3406,6 @@
               </w:rPr>
               <w:t>Ricerca_Boundary</w:t>
             </w:r>
-            <w:proofErr w:type="spellEnd"/>
           </w:p>
         </w:tc>
         <w:tc>
@@ -3528,16 +3446,7 @@
                 <w:sz w:val="28"/>
                 <w:szCs w:val="28"/>
               </w:rPr>
-              <w:t>Bottone che permette di confermare la ricerca effettuata per utente o per tag</w:t>
-            </w:r>
-            <w:bookmarkStart w:id="0" w:name="_GoBack"/>
-            <w:bookmarkEnd w:id="0"/>
-            <w:r>
-              <w:rPr>
-                <w:sz w:val="28"/>
-                <w:szCs w:val="28"/>
-              </w:rPr>
-              <w:t>.</w:t>
+              <w:t>Bottone che permette di confermare la ricerca effettuata per utente o per tag.</w:t>
             </w:r>
           </w:p>
         </w:tc>
@@ -4304,7 +4213,7 @@
 </file>
 
 <file path=customXml/itemProps1.xml><?xml version="1.0" encoding="utf-8"?>
-<ds:datastoreItem xmlns:ds="http://schemas.openxmlformats.org/officeDocument/2006/customXml" ds:itemID="{BC5AB9CC-72E9-48BF-BDF1-2228856F4DB4}">
+<ds:datastoreItem xmlns:ds="http://schemas.openxmlformats.org/officeDocument/2006/customXml" ds:itemID="{48247FF3-A1AE-474B-8608-1981CD693335}">
   <ds:schemaRefs>
     <ds:schemaRef ds:uri="http://schemas.openxmlformats.org/officeDocument/2006/bibliography"/>
   </ds:schemaRefs>

</xml_diff>

<commit_message>
Organized Sequence and Correction on object model and statechart
Reorganized sequence (Again), modified statechart (utente) and added manager in object model
</commit_message>
<xml_diff>
--- a/Documentazione/Documenti Condivisi/Object Model.docx
+++ b/Documentazione/Documenti Condivisi/Object Model.docx
@@ -207,6 +207,142 @@
                 <w:sz w:val="28"/>
                 <w:szCs w:val="28"/>
               </w:rPr>
+              <w:t>GestoreMail</w:t>
+            </w:r>
+            <w:proofErr w:type="spellEnd"/>
+          </w:p>
+        </w:tc>
+        <w:tc>
+          <w:tcPr>
+            <w:tcW w:w="1322" w:type="dxa"/>
+          </w:tcPr>
+          <w:p>
+            <w:pPr>
+              <w:jc w:val="center"/>
+              <w:rPr>
+                <w:sz w:val="28"/>
+                <w:szCs w:val="28"/>
+              </w:rPr>
+            </w:pPr>
+            <w:r>
+              <w:rPr>
+                <w:sz w:val="28"/>
+                <w:szCs w:val="28"/>
+              </w:rPr>
+              <w:t>Manager</w:t>
+            </w:r>
+          </w:p>
+        </w:tc>
+        <w:tc>
+          <w:tcPr>
+            <w:tcW w:w="4671" w:type="dxa"/>
+          </w:tcPr>
+          <w:p>
+            <w:pPr>
+              <w:jc w:val="center"/>
+              <w:rPr>
+                <w:sz w:val="28"/>
+                <w:szCs w:val="28"/>
+              </w:rPr>
+            </w:pPr>
+            <w:r>
+              <w:rPr>
+                <w:sz w:val="28"/>
+                <w:szCs w:val="28"/>
+              </w:rPr>
+              <w:t>Manager che gestisce e spedisce una mail quando viene richiesto, utilizzato per il recupero password.</w:t>
+            </w:r>
+          </w:p>
+        </w:tc>
+      </w:tr>
+      <w:tr>
+        <w:tc>
+          <w:tcPr>
+            <w:tcW w:w="3635" w:type="dxa"/>
+          </w:tcPr>
+          <w:p>
+            <w:pPr>
+              <w:jc w:val="center"/>
+              <w:rPr>
+                <w:sz w:val="28"/>
+                <w:szCs w:val="28"/>
+              </w:rPr>
+            </w:pPr>
+            <w:proofErr w:type="spellStart"/>
+            <w:r>
+              <w:rPr>
+                <w:sz w:val="28"/>
+                <w:szCs w:val="28"/>
+              </w:rPr>
+              <w:t>ManagerUtente</w:t>
+            </w:r>
+            <w:proofErr w:type="spellEnd"/>
+          </w:p>
+        </w:tc>
+        <w:tc>
+          <w:tcPr>
+            <w:tcW w:w="1322" w:type="dxa"/>
+          </w:tcPr>
+          <w:p>
+            <w:pPr>
+              <w:jc w:val="center"/>
+              <w:rPr>
+                <w:sz w:val="28"/>
+                <w:szCs w:val="28"/>
+              </w:rPr>
+            </w:pPr>
+            <w:r>
+              <w:rPr>
+                <w:sz w:val="28"/>
+                <w:szCs w:val="28"/>
+              </w:rPr>
+              <w:t>Manager</w:t>
+            </w:r>
+          </w:p>
+        </w:tc>
+        <w:tc>
+          <w:tcPr>
+            <w:tcW w:w="4671" w:type="dxa"/>
+          </w:tcPr>
+          <w:p>
+            <w:pPr>
+              <w:jc w:val="center"/>
+              <w:rPr>
+                <w:sz w:val="28"/>
+                <w:szCs w:val="28"/>
+              </w:rPr>
+            </w:pPr>
+            <w:r>
+              <w:rPr>
+                <w:sz w:val="28"/>
+                <w:szCs w:val="28"/>
+              </w:rPr>
+              <w:t>Manager che gestisce e correla l’utente Exigram, facendolo interagire con l’intero sistema.</w:t>
+            </w:r>
+            <w:bookmarkStart w:id="0" w:name="_GoBack"/>
+            <w:bookmarkEnd w:id="0"/>
+          </w:p>
+        </w:tc>
+      </w:tr>
+      <w:tr>
+        <w:tc>
+          <w:tcPr>
+            <w:tcW w:w="3635" w:type="dxa"/>
+          </w:tcPr>
+          <w:p>
+            <w:pPr>
+              <w:jc w:val="center"/>
+              <w:rPr>
+                <w:sz w:val="28"/>
+                <w:szCs w:val="28"/>
+              </w:rPr>
+            </w:pPr>
+            <w:proofErr w:type="spellStart"/>
+            <w:r>
+              <w:rPr>
+                <w:sz w:val="28"/>
+                <w:szCs w:val="28"/>
+              </w:rPr>
               <w:t>Registrazione_Control</w:t>
             </w:r>
             <w:proofErr w:type="spellEnd"/>
@@ -257,7 +393,7 @@
                 <w:sz w:val="28"/>
                 <w:szCs w:val="28"/>
               </w:rPr>
-              <w:t>****</w:t>
+              <w:t>n utente</w:t>
             </w:r>
             <w:r>
               <w:rPr>
@@ -843,7 +979,6 @@
                 <w:sz w:val="40"/>
                 <w:szCs w:val="40"/>
               </w:rPr>
-              <w:lastRenderedPageBreak/>
               <w:t>Nome</w:t>
             </w:r>
           </w:p>
@@ -1463,7 +1598,15 @@
                 <w:sz w:val="28"/>
                 <w:szCs w:val="28"/>
               </w:rPr>
-              <w:t xml:space="preserve"> apportare modifiche all’area personale pubblica del cliente.</w:t>
+              <w:t xml:space="preserve"> apportare modifiche all’area </w:t>
+            </w:r>
+            <w:r>
+              <w:rPr>
+                <w:sz w:val="28"/>
+                <w:szCs w:val="28"/>
+              </w:rPr>
+              <w:lastRenderedPageBreak/>
+              <w:t>personale pubblica del cliente.</w:t>
             </w:r>
           </w:p>
         </w:tc>
@@ -1487,6 +1630,7 @@
                 <w:sz w:val="28"/>
                 <w:szCs w:val="28"/>
               </w:rPr>
+              <w:lastRenderedPageBreak/>
               <w:t>ModificaProfilo_Boundary</w:t>
             </w:r>
             <w:proofErr w:type="spellEnd"/>
@@ -1555,7 +1699,6 @@
                 <w:sz w:val="28"/>
                 <w:szCs w:val="28"/>
               </w:rPr>
-              <w:lastRenderedPageBreak/>
               <w:t>ModificaPassword_Control</w:t>
             </w:r>
             <w:proofErr w:type="spellEnd"/>
@@ -1999,21 +2142,7 @@
                 <w:sz w:val="28"/>
                 <w:szCs w:val="28"/>
               </w:rPr>
-              <w:t>AggiungiSegnalazione</w:t>
-            </w:r>
-            <w:r>
-              <w:rPr>
-                <w:sz w:val="28"/>
-                <w:szCs w:val="28"/>
-              </w:rPr>
-              <w:t>Utente</w:t>
-            </w:r>
-            <w:r>
-              <w:rPr>
-                <w:sz w:val="28"/>
-                <w:szCs w:val="28"/>
-              </w:rPr>
-              <w:t>_Control</w:t>
+              <w:t>AggiungiSegnalazioneUtente_Control</w:t>
             </w:r>
             <w:proofErr w:type="spellEnd"/>
           </w:p>
@@ -2056,42 +2185,7 @@
                 <w:sz w:val="28"/>
                 <w:szCs w:val="28"/>
               </w:rPr>
-              <w:t xml:space="preserve">Si occupa di segnalare e aggiungere </w:t>
-            </w:r>
-            <w:r>
-              <w:rPr>
-                <w:sz w:val="28"/>
-                <w:szCs w:val="28"/>
-              </w:rPr>
-              <w:t>l’utente</w:t>
-            </w:r>
-            <w:r>
-              <w:rPr>
-                <w:sz w:val="28"/>
-                <w:szCs w:val="28"/>
-              </w:rPr>
-              <w:t xml:space="preserve"> alla lista de</w:t>
-            </w:r>
-            <w:r>
-              <w:rPr>
-                <w:sz w:val="28"/>
-                <w:szCs w:val="28"/>
-              </w:rPr>
-              <w:t>gli utenti</w:t>
-            </w:r>
-            <w:r>
-              <w:rPr>
-                <w:sz w:val="28"/>
-                <w:szCs w:val="28"/>
-              </w:rPr>
-              <w:t xml:space="preserve"> segnalati, previa verifica dell’eliminazione de</w:t>
-            </w:r>
-            <w:r>
-              <w:rPr>
-                <w:sz w:val="28"/>
-                <w:szCs w:val="28"/>
-              </w:rPr>
-              <w:t>ll’utente.</w:t>
+              <w:t>Si occupa di segnalare e aggiungere l’utente alla lista degli utenti segnalati, previa verifica dell’eliminazione dell’utente.</w:t>
             </w:r>
           </w:p>
         </w:tc>
@@ -2115,21 +2209,7 @@
                 <w:sz w:val="28"/>
                 <w:szCs w:val="28"/>
               </w:rPr>
-              <w:t>AggiungiSegnalazione</w:t>
-            </w:r>
-            <w:r>
-              <w:rPr>
-                <w:sz w:val="28"/>
-                <w:szCs w:val="28"/>
-              </w:rPr>
-              <w:t>Utente</w:t>
-            </w:r>
-            <w:r>
-              <w:rPr>
-                <w:sz w:val="28"/>
-                <w:szCs w:val="28"/>
-              </w:rPr>
-              <w:t>_Boundary</w:t>
+              <w:t>AggiungiSegnalazioneUtente_Boundary</w:t>
             </w:r>
             <w:proofErr w:type="spellEnd"/>
           </w:p>
@@ -2173,21 +2253,7 @@
                 <w:sz w:val="28"/>
                 <w:szCs w:val="28"/>
               </w:rPr>
-              <w:t xml:space="preserve">Bottone che permette di segnalare un </w:t>
-            </w:r>
-            <w:r>
-              <w:rPr>
-                <w:sz w:val="28"/>
-                <w:szCs w:val="28"/>
-              </w:rPr>
-              <w:t>utente a causa di comportamenti non appropriati</w:t>
-            </w:r>
-            <w:r>
-              <w:rPr>
-                <w:sz w:val="28"/>
-                <w:szCs w:val="28"/>
-              </w:rPr>
-              <w:t>.</w:t>
+              <w:t>Bottone che permette di segnalare un utente a causa di comportamenti non appropriati.</w:t>
             </w:r>
           </w:p>
         </w:tc>
@@ -2198,10 +2264,7 @@
     <w:p/>
     <w:p/>
     <w:p/>
-    <w:p>
-      <w:bookmarkStart w:id="0" w:name="_GoBack"/>
-      <w:bookmarkEnd w:id="0"/>
-    </w:p>
+    <w:p/>
     <w:p>
       <w:pPr>
         <w:rPr>
@@ -2218,7 +2281,6 @@
           <w:sz w:val="32"/>
           <w:szCs w:val="32"/>
         </w:rPr>
-        <w:lastRenderedPageBreak/>
         <w:t>3</w:t>
       </w:r>
       <w:r>
@@ -2909,6 +2971,7 @@
                 <w:sz w:val="28"/>
                 <w:szCs w:val="28"/>
               </w:rPr>
+              <w:lastRenderedPageBreak/>
               <w:t>InserisciCommento_Boundary</w:t>
             </w:r>
             <w:proofErr w:type="spellEnd"/>
@@ -2976,7 +3039,6 @@
                 <w:sz w:val="28"/>
                 <w:szCs w:val="28"/>
               </w:rPr>
-              <w:lastRenderedPageBreak/>
               <w:t>RimuoviCommento_Control</w:t>
             </w:r>
             <w:proofErr w:type="spellEnd"/>
@@ -3466,14 +3528,7 @@
                 <w:sz w:val="28"/>
                 <w:szCs w:val="28"/>
               </w:rPr>
-              <w:t>AggiungiSegnalazionePost_</w:t>
-            </w:r>
-            <w:r>
-              <w:rPr>
-                <w:sz w:val="28"/>
-                <w:szCs w:val="28"/>
-              </w:rPr>
-              <w:t>Boundary</w:t>
+              <w:t>AggiungiSegnalazionePost_Boundary</w:t>
             </w:r>
             <w:proofErr w:type="spellEnd"/>
           </w:p>
@@ -3750,6 +3805,7 @@
                 <w:sz w:val="28"/>
                 <w:szCs w:val="28"/>
               </w:rPr>
+              <w:lastRenderedPageBreak/>
               <w:t>RicercaTag_Control</w:t>
             </w:r>
             <w:proofErr w:type="spellEnd"/>
@@ -3824,7 +3880,6 @@
                 <w:sz w:val="28"/>
                 <w:szCs w:val="28"/>
               </w:rPr>
-              <w:lastRenderedPageBreak/>
               <w:t>Ricerca_Boundary</w:t>
             </w:r>
             <w:proofErr w:type="spellEnd"/>
@@ -4157,14 +4212,7 @@
                 <w:sz w:val="28"/>
                 <w:szCs w:val="28"/>
               </w:rPr>
-              <w:t xml:space="preserve">Si occupa </w:t>
-            </w:r>
-            <w:r>
-              <w:rPr>
-                <w:sz w:val="28"/>
-                <w:szCs w:val="28"/>
-              </w:rPr>
-              <w:t>di visualizzare l’intera lista degli utenti registrati ad Exigram, verificando se la lista è vuota oppure no.</w:t>
+              <w:t>Si occupa di visualizzare l’intera lista degli utenti registrati ad Exigram, verificando se la lista è vuota oppure no.</w:t>
             </w:r>
           </w:p>
         </w:tc>
@@ -4298,14 +4346,7 @@
                 <w:sz w:val="28"/>
                 <w:szCs w:val="28"/>
               </w:rPr>
-              <w:t>Si occupa di</w:t>
-            </w:r>
-            <w:r>
-              <w:rPr>
-                <w:sz w:val="28"/>
-                <w:szCs w:val="28"/>
-              </w:rPr>
-              <w:t xml:space="preserve"> visualizzare l’intera lista delle segnalazioni, sia per gli utenti che per i post verificandone se la lista è vuota oppure no.</w:t>
+              <w:t>Si occupa di visualizzare l’intera lista delle segnalazioni, sia per gli utenti che per i post verificandone se la lista è vuota oppure no.</w:t>
             </w:r>
           </w:p>
         </w:tc>
@@ -4329,14 +4370,7 @@
                 <w:sz w:val="28"/>
                 <w:szCs w:val="28"/>
               </w:rPr>
-              <w:t>VisualizzaSegnalazioni</w:t>
-            </w:r>
-            <w:r>
-              <w:rPr>
-                <w:sz w:val="28"/>
-                <w:szCs w:val="28"/>
-              </w:rPr>
-              <w:t>_Boundary</w:t>
+              <w:t>VisualizzaSegnalazioni_Boundary</w:t>
             </w:r>
             <w:proofErr w:type="spellEnd"/>
           </w:p>
@@ -4379,6 +4413,147 @@
                 <w:sz w:val="28"/>
                 <w:szCs w:val="28"/>
               </w:rPr>
+              <w:t>Bottone che permette la visualizzazione delle segnalazioni utenti e post.</w:t>
+            </w:r>
+          </w:p>
+        </w:tc>
+      </w:tr>
+      <w:tr>
+        <w:tc>
+          <w:tcPr>
+            <w:tcW w:w="3967" w:type="dxa"/>
+          </w:tcPr>
+          <w:p>
+            <w:pPr>
+              <w:jc w:val="center"/>
+              <w:rPr>
+                <w:sz w:val="28"/>
+                <w:szCs w:val="28"/>
+              </w:rPr>
+            </w:pPr>
+            <w:proofErr w:type="spellStart"/>
+            <w:r>
+              <w:rPr>
+                <w:sz w:val="28"/>
+                <w:szCs w:val="28"/>
+              </w:rPr>
+              <w:t>RimuoviSegnalazioni_Control</w:t>
+            </w:r>
+            <w:proofErr w:type="spellEnd"/>
+          </w:p>
+        </w:tc>
+        <w:tc>
+          <w:tcPr>
+            <w:tcW w:w="1316" w:type="dxa"/>
+          </w:tcPr>
+          <w:p>
+            <w:pPr>
+              <w:jc w:val="center"/>
+              <w:rPr>
+                <w:sz w:val="28"/>
+                <w:szCs w:val="28"/>
+              </w:rPr>
+            </w:pPr>
+            <w:r>
+              <w:rPr>
+                <w:sz w:val="28"/>
+                <w:szCs w:val="28"/>
+              </w:rPr>
+              <w:t>Control</w:t>
+            </w:r>
+          </w:p>
+        </w:tc>
+        <w:tc>
+          <w:tcPr>
+            <w:tcW w:w="4345" w:type="dxa"/>
+          </w:tcPr>
+          <w:p>
+            <w:pPr>
+              <w:jc w:val="center"/>
+              <w:rPr>
+                <w:sz w:val="28"/>
+                <w:szCs w:val="28"/>
+              </w:rPr>
+            </w:pPr>
+            <w:r>
+              <w:rPr>
+                <w:sz w:val="28"/>
+                <w:szCs w:val="28"/>
+              </w:rPr>
+              <w:t>Si occupa di rimuovere una segnalazione all’interno della list</w:t>
+            </w:r>
+            <w:r>
+              <w:rPr>
+                <w:sz w:val="28"/>
+                <w:szCs w:val="28"/>
+              </w:rPr>
+              <w:t>a utenti o post, verificando se il post o l’utente non sia stato eliminato.</w:t>
+            </w:r>
+          </w:p>
+        </w:tc>
+      </w:tr>
+      <w:tr>
+        <w:tc>
+          <w:tcPr>
+            <w:tcW w:w="3967" w:type="dxa"/>
+          </w:tcPr>
+          <w:p>
+            <w:pPr>
+              <w:jc w:val="center"/>
+              <w:rPr>
+                <w:sz w:val="28"/>
+                <w:szCs w:val="28"/>
+              </w:rPr>
+            </w:pPr>
+            <w:proofErr w:type="spellStart"/>
+            <w:r>
+              <w:rPr>
+                <w:sz w:val="28"/>
+                <w:szCs w:val="28"/>
+              </w:rPr>
+              <w:t>RimuoviSegnalazioni_Boundary</w:t>
+            </w:r>
+            <w:proofErr w:type="spellEnd"/>
+          </w:p>
+        </w:tc>
+        <w:tc>
+          <w:tcPr>
+            <w:tcW w:w="1316" w:type="dxa"/>
+          </w:tcPr>
+          <w:p>
+            <w:pPr>
+              <w:jc w:val="center"/>
+              <w:rPr>
+                <w:sz w:val="28"/>
+                <w:szCs w:val="28"/>
+              </w:rPr>
+            </w:pPr>
+            <w:r>
+              <w:rPr>
+                <w:sz w:val="28"/>
+                <w:szCs w:val="28"/>
+              </w:rPr>
+              <w:t>Boundary</w:t>
+            </w:r>
+          </w:p>
+        </w:tc>
+        <w:tc>
+          <w:tcPr>
+            <w:tcW w:w="4345" w:type="dxa"/>
+          </w:tcPr>
+          <w:p>
+            <w:pPr>
+              <w:jc w:val="center"/>
+              <w:rPr>
+                <w:sz w:val="28"/>
+                <w:szCs w:val="28"/>
+              </w:rPr>
+            </w:pPr>
+            <w:r>
+              <w:rPr>
+                <w:sz w:val="28"/>
+                <w:szCs w:val="28"/>
+              </w:rPr>
               <w:t xml:space="preserve">Bottone che </w:t>
             </w:r>
             <w:r>
@@ -4386,7 +4561,7 @@
                 <w:sz w:val="28"/>
                 <w:szCs w:val="28"/>
               </w:rPr>
-              <w:t>permette la visualizzazione delle segnalazioni utenti e post.</w:t>
+              <w:t>permette la rimozione di un post, o di un utente.</w:t>
             </w:r>
           </w:p>
         </w:tc>
@@ -4410,14 +4585,7 @@
                 <w:sz w:val="28"/>
                 <w:szCs w:val="28"/>
               </w:rPr>
-              <w:t>RimuoviSegnalazioni</w:t>
-            </w:r>
-            <w:r>
-              <w:rPr>
-                <w:sz w:val="28"/>
-                <w:szCs w:val="28"/>
-              </w:rPr>
-              <w:t>_Control</w:t>
+              <w:t>BandisciUtente_Control</w:t>
             </w:r>
             <w:proofErr w:type="spellEnd"/>
           </w:p>
@@ -4467,14 +4635,7 @@
                 <w:sz w:val="28"/>
                 <w:szCs w:val="28"/>
               </w:rPr>
-              <w:t>rimuovere una segnalazione all’interno della list</w:t>
-            </w:r>
-            <w:r>
-              <w:rPr>
-                <w:sz w:val="28"/>
-                <w:szCs w:val="28"/>
-              </w:rPr>
-              <w:t>a utenti o post, verificando se il post o l’utente non sia stato eliminato.</w:t>
+              <w:t>bandire un utente da Exigram, non permettendogli l’accesso in futuro, previa verifica se l’account è stato eliminato o no.</w:t>
             </w:r>
           </w:p>
         </w:tc>
@@ -4498,162 +4659,8 @@
                 <w:sz w:val="28"/>
                 <w:szCs w:val="28"/>
               </w:rPr>
-              <w:t>RimuoviSegnalazioni_Boundary</w:t>
-            </w:r>
-            <w:proofErr w:type="spellEnd"/>
-          </w:p>
-        </w:tc>
-        <w:tc>
-          <w:tcPr>
-            <w:tcW w:w="1316" w:type="dxa"/>
-          </w:tcPr>
-          <w:p>
-            <w:pPr>
-              <w:jc w:val="center"/>
-              <w:rPr>
-                <w:sz w:val="28"/>
-                <w:szCs w:val="28"/>
-              </w:rPr>
-            </w:pPr>
-            <w:r>
-              <w:rPr>
-                <w:sz w:val="28"/>
-                <w:szCs w:val="28"/>
-              </w:rPr>
-              <w:t>Boundary</w:t>
-            </w:r>
-          </w:p>
-        </w:tc>
-        <w:tc>
-          <w:tcPr>
-            <w:tcW w:w="4345" w:type="dxa"/>
-          </w:tcPr>
-          <w:p>
-            <w:pPr>
-              <w:jc w:val="center"/>
-              <w:rPr>
-                <w:sz w:val="28"/>
-                <w:szCs w:val="28"/>
-              </w:rPr>
-            </w:pPr>
-            <w:r>
-              <w:rPr>
-                <w:sz w:val="28"/>
-                <w:szCs w:val="28"/>
-              </w:rPr>
-              <w:t xml:space="preserve">Bottone che </w:t>
-            </w:r>
-            <w:r>
-              <w:rPr>
-                <w:sz w:val="28"/>
-                <w:szCs w:val="28"/>
-              </w:rPr>
-              <w:t>permette la rimozione di un post, o di un utente.</w:t>
-            </w:r>
-          </w:p>
-        </w:tc>
-      </w:tr>
-      <w:tr>
-        <w:tc>
-          <w:tcPr>
-            <w:tcW w:w="3967" w:type="dxa"/>
-          </w:tcPr>
-          <w:p>
-            <w:pPr>
-              <w:jc w:val="center"/>
-              <w:rPr>
-                <w:sz w:val="28"/>
-                <w:szCs w:val="28"/>
-              </w:rPr>
-            </w:pPr>
-            <w:proofErr w:type="spellStart"/>
-            <w:r>
-              <w:rPr>
-                <w:sz w:val="28"/>
-                <w:szCs w:val="28"/>
-              </w:rPr>
-              <w:t>BandisciUtente_Control</w:t>
-            </w:r>
-            <w:proofErr w:type="spellEnd"/>
-          </w:p>
-        </w:tc>
-        <w:tc>
-          <w:tcPr>
-            <w:tcW w:w="1316" w:type="dxa"/>
-          </w:tcPr>
-          <w:p>
-            <w:pPr>
-              <w:jc w:val="center"/>
-              <w:rPr>
-                <w:sz w:val="28"/>
-                <w:szCs w:val="28"/>
-              </w:rPr>
-            </w:pPr>
-            <w:r>
-              <w:rPr>
-                <w:sz w:val="28"/>
-                <w:szCs w:val="28"/>
-              </w:rPr>
-              <w:t>Control</w:t>
-            </w:r>
-          </w:p>
-        </w:tc>
-        <w:tc>
-          <w:tcPr>
-            <w:tcW w:w="4345" w:type="dxa"/>
-          </w:tcPr>
-          <w:p>
-            <w:pPr>
-              <w:jc w:val="center"/>
-              <w:rPr>
-                <w:sz w:val="28"/>
-                <w:szCs w:val="28"/>
-              </w:rPr>
-            </w:pPr>
-            <w:r>
-              <w:rPr>
-                <w:sz w:val="28"/>
-                <w:szCs w:val="28"/>
-              </w:rPr>
-              <w:t xml:space="preserve">Si occupa di </w:t>
-            </w:r>
-            <w:r>
-              <w:rPr>
-                <w:sz w:val="28"/>
-                <w:szCs w:val="28"/>
-              </w:rPr>
-              <w:t>bandire un utente da Exigram, non permettendogli l’accesso in futuro, previa verifica se l’account è stato eliminato o no.</w:t>
-            </w:r>
-          </w:p>
-        </w:tc>
-      </w:tr>
-      <w:tr>
-        <w:tc>
-          <w:tcPr>
-            <w:tcW w:w="3967" w:type="dxa"/>
-          </w:tcPr>
-          <w:p>
-            <w:pPr>
-              <w:jc w:val="center"/>
-              <w:rPr>
-                <w:sz w:val="28"/>
-                <w:szCs w:val="28"/>
-              </w:rPr>
-            </w:pPr>
-            <w:proofErr w:type="spellStart"/>
-            <w:r>
-              <w:rPr>
-                <w:sz w:val="28"/>
-                <w:szCs w:val="28"/>
-              </w:rPr>
-              <w:t>BandisciUtente_</w:t>
-            </w:r>
-            <w:r>
-              <w:rPr>
-                <w:sz w:val="28"/>
-                <w:szCs w:val="28"/>
-              </w:rPr>
-              <w:t>Boundary</w:t>
+              <w:lastRenderedPageBreak/>
+              <w:t>BandisciUtente_Boundary</w:t>
             </w:r>
             <w:proofErr w:type="spellEnd"/>
           </w:p>
@@ -5469,7 +5476,7 @@
 </file>
 
 <file path=customXml/itemProps1.xml><?xml version="1.0" encoding="utf-8"?>
-<ds:datastoreItem xmlns:ds="http://schemas.openxmlformats.org/officeDocument/2006/customXml" ds:itemID="{B23184AB-2E22-41BB-A174-7E10EE24DBA7}">
+<ds:datastoreItem xmlns:ds="http://schemas.openxmlformats.org/officeDocument/2006/customXml" ds:itemID="{D792F8C4-5A27-4553-ADA6-68EBBE017CEC}">
   <ds:schemaRefs>
     <ds:schemaRef ds:uri="http://schemas.openxmlformats.org/officeDocument/2006/bibliography"/>
   </ds:schemaRefs>

</xml_diff>